<commit_message>
edit client and server
</commit_message>
<xml_diff>
--- a/client/src/assets/docs/ManualGuide_v1.1.docx
+++ b/client/src/assets/docs/ManualGuide_v1.1.docx
@@ -1227,7 +1227,35 @@
                 <w:rFonts w:ascii="VIE-HandelGothic" w:hAnsi="VIE-HandelGothic" w:cs="Arial"/>
                 <w:sz w:val="22"/>
               </w:rPr>
-              <w:t>27/02/2020</w:t>
+              <w:t>2</w:t>
+            </w:r>
+            <w:r>
+              <w:rPr>
+                <w:rFonts w:ascii="VIE-HandelGothic" w:hAnsi="VIE-HandelGothic" w:cs="Arial"/>
+                <w:sz w:val="22"/>
+              </w:rPr>
+              <w:t>7</w:t>
+            </w:r>
+            <w:r>
+              <w:rPr>
+                <w:rFonts w:ascii="VIE-HandelGothic" w:hAnsi="VIE-HandelGothic" w:cs="Arial"/>
+                <w:sz w:val="22"/>
+              </w:rPr>
+              <w:t>/0</w:t>
+            </w:r>
+            <w:r>
+              <w:rPr>
+                <w:rFonts w:ascii="VIE-HandelGothic" w:hAnsi="VIE-HandelGothic" w:cs="Arial"/>
+                <w:sz w:val="22"/>
+              </w:rPr>
+              <w:t>5</w:t>
+            </w:r>
+            <w:r>
+              <w:rPr>
+                <w:rFonts w:ascii="VIE-HandelGothic" w:hAnsi="VIE-HandelGothic" w:cs="Arial"/>
+                <w:sz w:val="22"/>
+              </w:rPr>
+              <w:t>/2020</w:t>
             </w:r>
           </w:p>
         </w:tc>
@@ -1267,67 +1295,7 @@
                 <w:rFonts w:ascii="VIE-HandelGothic" w:hAnsi="VIE-HandelGothic" w:cs="Arial"/>
                 <w:sz w:val="22"/>
               </w:rPr>
-              <w:t xml:space="preserve">Bổ sung </w:t>
-            </w:r>
-            <w:r>
-              <w:rPr>
-                <w:rFonts w:ascii="VIE-HandelGothic" w:hAnsi="VIE-HandelGothic" w:cs="Arial"/>
-                <w:sz w:val="22"/>
-                <w:lang w:val="vi-VN"/>
-              </w:rPr>
-              <w:t>4</w:t>
-            </w:r>
-            <w:r>
-              <w:rPr>
-                <w:rFonts w:ascii="VIE-HandelGothic" w:hAnsi="VIE-HandelGothic" w:cs="Arial"/>
-                <w:sz w:val="22"/>
-              </w:rPr>
-              <w:t xml:space="preserve">.2, </w:t>
-            </w:r>
-            <w:r>
-              <w:rPr>
-                <w:rFonts w:ascii="VIE-HandelGothic" w:hAnsi="VIE-HandelGothic" w:cs="Arial"/>
-                <w:sz w:val="22"/>
-                <w:lang w:val="vi-VN"/>
-              </w:rPr>
-              <w:t>4</w:t>
-            </w:r>
-            <w:r>
-              <w:rPr>
-                <w:rFonts w:ascii="VIE-HandelGothic" w:hAnsi="VIE-HandelGothic" w:cs="Arial"/>
-                <w:sz w:val="22"/>
-              </w:rPr>
-              <w:t xml:space="preserve">.3, </w:t>
-            </w:r>
-            <w:r>
-              <w:rPr>
-                <w:rFonts w:ascii="VIE-HandelGothic" w:hAnsi="VIE-HandelGothic" w:cs="Arial"/>
-                <w:sz w:val="22"/>
-                <w:lang w:val="vi-VN"/>
-              </w:rPr>
-              <w:t>5</w:t>
-            </w:r>
-            <w:r>
-              <w:rPr>
-                <w:rFonts w:ascii="VIE-HandelGothic" w:hAnsi="VIE-HandelGothic" w:cs="Arial"/>
-                <w:sz w:val="22"/>
-              </w:rPr>
-              <w:t xml:space="preserve">.3, </w:t>
-            </w:r>
-            <w:r>
-              <w:rPr>
-                <w:rFonts w:ascii="VIE-HandelGothic" w:hAnsi="VIE-HandelGothic" w:cs="Arial"/>
-                <w:sz w:val="22"/>
-                <w:lang w:val="vi-VN"/>
-              </w:rPr>
-              <w:t>5</w:t>
-            </w:r>
-            <w:r>
-              <w:rPr>
-                <w:rFonts w:ascii="VIE-HandelGothic" w:hAnsi="VIE-HandelGothic" w:cs="Arial"/>
-                <w:sz w:val="22"/>
-              </w:rPr>
-              <w:t>.4</w:t>
+              <w:t>Hoàn thành</w:t>
             </w:r>
           </w:p>
         </w:tc>
@@ -1696,7 +1664,7 @@
     </w:p>
     <w:sdt>
       <w:sdtPr>
-        <w:id w:val="1513026593"/>
+        <w:id w:val="-2022929384"/>
         <w:docPartObj>
           <w:docPartGallery w:val="Table of Contents"/>
           <w:docPartUnique/>
@@ -1750,7 +1718,7 @@
           <w:r>
             <w:fldChar w:fldCharType="separate"/>
           </w:r>
-          <w:hyperlink w:anchor="_Toc40947576" w:history="1">
+          <w:hyperlink w:anchor="_Toc41482230" w:history="1">
             <w:r>
               <w:rPr>
                 <w:rStyle w:val="Hyperlink"/>
@@ -1778,7 +1746,7 @@
                 <w:noProof/>
                 <w:webHidden/>
               </w:rPr>
-              <w:instrText xml:space="preserve"> PAGEREF _Toc40947576 \h </w:instrText>
+              <w:instrText xml:space="preserve"> PAGEREF _Toc41482230 \h </w:instrText>
             </w:r>
             <w:r>
               <w:rPr>
@@ -1820,7 +1788,7 @@
               <w:noProof/>
             </w:rPr>
           </w:pPr>
-          <w:hyperlink w:anchor="_Toc40947577" w:history="1">
+          <w:hyperlink w:anchor="_Toc41482231" w:history="1">
             <w:r>
               <w:rPr>
                 <w:rStyle w:val="Hyperlink"/>
@@ -1862,7 +1830,7 @@
                 <w:noProof/>
                 <w:webHidden/>
               </w:rPr>
-              <w:instrText xml:space="preserve"> PAGEREF _Toc40947577 \h </w:instrText>
+              <w:instrText xml:space="preserve"> PAGEREF _Toc41482231 \h </w:instrText>
             </w:r>
             <w:r>
               <w:rPr>
@@ -1904,7 +1872,7 @@
               <w:noProof/>
             </w:rPr>
           </w:pPr>
-          <w:hyperlink w:anchor="_Toc40947578" w:history="1">
+          <w:hyperlink w:anchor="_Toc41482232" w:history="1">
             <w:r>
               <w:rPr>
                 <w:rStyle w:val="Hyperlink"/>
@@ -1946,7 +1914,7 @@
                 <w:noProof/>
                 <w:webHidden/>
               </w:rPr>
-              <w:instrText xml:space="preserve"> PAGEREF _Toc40947578 \h </w:instrText>
+              <w:instrText xml:space="preserve"> PAGEREF _Toc41482232 \h </w:instrText>
             </w:r>
             <w:r>
               <w:rPr>
@@ -1984,7 +1952,7 @@
               <w:noProof/>
             </w:rPr>
           </w:pPr>
-          <w:hyperlink w:anchor="_Toc40947579" w:history="1">
+          <w:hyperlink w:anchor="_Toc41482233" w:history="1">
             <w:r>
               <w:rPr>
                 <w:rStyle w:val="Hyperlink"/>
@@ -2012,7 +1980,7 @@
                 <w:noProof/>
                 <w:webHidden/>
               </w:rPr>
-              <w:instrText xml:space="preserve"> PAGEREF _Toc40947579 \h </w:instrText>
+              <w:instrText xml:space="preserve"> PAGEREF _Toc41482233 \h </w:instrText>
             </w:r>
             <w:r>
               <w:rPr>
@@ -2050,7 +2018,7 @@
               <w:noProof/>
             </w:rPr>
           </w:pPr>
-          <w:hyperlink w:anchor="_Toc40947580" w:history="1">
+          <w:hyperlink w:anchor="_Toc41482234" w:history="1">
             <w:r>
               <w:rPr>
                 <w:rStyle w:val="Hyperlink"/>
@@ -2078,7 +2046,7 @@
                 <w:noProof/>
                 <w:webHidden/>
               </w:rPr>
-              <w:instrText xml:space="preserve"> PAGEREF _Toc40947580 \h </w:instrText>
+              <w:instrText xml:space="preserve"> PAGEREF _Toc41482234 \h </w:instrText>
             </w:r>
             <w:r>
               <w:rPr>
@@ -2120,7 +2088,7 @@
               <w:noProof/>
             </w:rPr>
           </w:pPr>
-          <w:hyperlink w:anchor="_Toc40947581" w:history="1">
+          <w:hyperlink w:anchor="_Toc41482235" w:history="1">
             <w:r>
               <w:rPr>
                 <w:rStyle w:val="Hyperlink"/>
@@ -2162,7 +2130,7 @@
                 <w:noProof/>
                 <w:webHidden/>
               </w:rPr>
-              <w:instrText xml:space="preserve"> PAGEREF _Toc40947581 \h </w:instrText>
+              <w:instrText xml:space="preserve"> PAGEREF _Toc41482235 \h </w:instrText>
             </w:r>
             <w:r>
               <w:rPr>
@@ -2204,7 +2172,7 @@
               <w:noProof/>
             </w:rPr>
           </w:pPr>
-          <w:hyperlink w:anchor="_Toc40947582" w:history="1">
+          <w:hyperlink w:anchor="_Toc41482236" w:history="1">
             <w:r>
               <w:rPr>
                 <w:rStyle w:val="Hyperlink"/>
@@ -2246,7 +2214,7 @@
                 <w:noProof/>
                 <w:webHidden/>
               </w:rPr>
-              <w:instrText xml:space="preserve"> PAGEREF _Toc40947582 \h </w:instrText>
+              <w:instrText xml:space="preserve"> PAGEREF _Toc41482236 \h </w:instrText>
             </w:r>
             <w:r>
               <w:rPr>
@@ -2288,7 +2256,7 @@
               <w:noProof/>
             </w:rPr>
           </w:pPr>
-          <w:hyperlink w:anchor="_Toc40947583" w:history="1">
+          <w:hyperlink w:anchor="_Toc41482237" w:history="1">
             <w:r>
               <w:rPr>
                 <w:rStyle w:val="Hyperlink"/>
@@ -2330,7 +2298,7 @@
                 <w:noProof/>
                 <w:webHidden/>
               </w:rPr>
-              <w:instrText xml:space="preserve"> PAGEREF _Toc40947583 \h </w:instrText>
+              <w:instrText xml:space="preserve"> PAGEREF _Toc41482237 \h </w:instrText>
             </w:r>
             <w:r>
               <w:rPr>
@@ -2372,7 +2340,7 @@
               <w:noProof/>
             </w:rPr>
           </w:pPr>
-          <w:hyperlink w:anchor="_Toc40947584" w:history="1">
+          <w:hyperlink w:anchor="_Toc41482238" w:history="1">
             <w:r>
               <w:rPr>
                 <w:rStyle w:val="Hyperlink"/>
@@ -2414,7 +2382,7 @@
                 <w:noProof/>
                 <w:webHidden/>
               </w:rPr>
-              <w:instrText xml:space="preserve"> PAGEREF _Toc40947584 \h </w:instrText>
+              <w:instrText xml:space="preserve"> PAGEREF _Toc41482238 \h </w:instrText>
             </w:r>
             <w:r>
               <w:rPr>
@@ -2456,7 +2424,7 @@
               <w:noProof/>
             </w:rPr>
           </w:pPr>
-          <w:hyperlink w:anchor="_Toc40947585" w:history="1">
+          <w:hyperlink w:anchor="_Toc41482239" w:history="1">
             <w:r>
               <w:rPr>
                 <w:rStyle w:val="Hyperlink"/>
@@ -2498,7 +2466,7 @@
                 <w:noProof/>
                 <w:webHidden/>
               </w:rPr>
-              <w:instrText xml:space="preserve"> PAGEREF _Toc40947585 \h </w:instrText>
+              <w:instrText xml:space="preserve"> PAGEREF _Toc41482239 \h </w:instrText>
             </w:r>
             <w:r>
               <w:rPr>
@@ -2540,7 +2508,7 @@
               <w:noProof/>
             </w:rPr>
           </w:pPr>
-          <w:hyperlink w:anchor="_Toc40947586" w:history="1">
+          <w:hyperlink w:anchor="_Toc41482240" w:history="1">
             <w:r>
               <w:rPr>
                 <w:rStyle w:val="Hyperlink"/>
@@ -2582,7 +2550,7 @@
                 <w:noProof/>
                 <w:webHidden/>
               </w:rPr>
-              <w:instrText xml:space="preserve"> PAGEREF _Toc40947586 \h </w:instrText>
+              <w:instrText xml:space="preserve"> PAGEREF _Toc41482240 \h </w:instrText>
             </w:r>
             <w:r>
               <w:rPr>
@@ -2624,7 +2592,7 @@
               <w:noProof/>
             </w:rPr>
           </w:pPr>
-          <w:hyperlink w:anchor="_Toc40947587" w:history="1">
+          <w:hyperlink w:anchor="_Toc41482241" w:history="1">
             <w:r>
               <w:rPr>
                 <w:rStyle w:val="Hyperlink"/>
@@ -2666,7 +2634,7 @@
                 <w:noProof/>
                 <w:webHidden/>
               </w:rPr>
-              <w:instrText xml:space="preserve"> PAGEREF _Toc40947587 \h </w:instrText>
+              <w:instrText xml:space="preserve"> PAGEREF _Toc41482241 \h </w:instrText>
             </w:r>
             <w:r>
               <w:rPr>
@@ -2708,7 +2676,7 @@
               <w:noProof/>
             </w:rPr>
           </w:pPr>
-          <w:hyperlink w:anchor="_Toc40947588" w:history="1">
+          <w:hyperlink w:anchor="_Toc41482242" w:history="1">
             <w:r>
               <w:rPr>
                 <w:rStyle w:val="Hyperlink"/>
@@ -2750,7 +2718,7 @@
                 <w:noProof/>
                 <w:webHidden/>
               </w:rPr>
-              <w:instrText xml:space="preserve"> PAGEREF _Toc40947588 \h </w:instrText>
+              <w:instrText xml:space="preserve"> PAGEREF _Toc41482242 \h </w:instrText>
             </w:r>
             <w:r>
               <w:rPr>
@@ -2792,7 +2760,7 @@
               <w:noProof/>
             </w:rPr>
           </w:pPr>
-          <w:hyperlink w:anchor="_Toc40947589" w:history="1">
+          <w:hyperlink w:anchor="_Toc41482243" w:history="1">
             <w:r>
               <w:rPr>
                 <w:rStyle w:val="Hyperlink"/>
@@ -2813,7 +2781,7 @@
                 <w:rFonts w:ascii="VIE-HandelGothic" w:hAnsi="VIE-HandelGothic" w:cs="Arial"/>
                 <w:noProof/>
               </w:rPr>
-              <w:t>Thêm mới/Sửa/Chuyển trạng thái ý tưởng</w:t>
+              <w:t>Các chức năng tại trang ý tưởng</w:t>
             </w:r>
             <w:r>
               <w:rPr>
@@ -2834,7 +2802,7 @@
                 <w:noProof/>
                 <w:webHidden/>
               </w:rPr>
-              <w:instrText xml:space="preserve"> PAGEREF _Toc40947589 \h </w:instrText>
+              <w:instrText xml:space="preserve"> PAGEREF _Toc41482243 \h </w:instrText>
             </w:r>
             <w:r>
               <w:rPr>
@@ -2876,13 +2844,12 @@
               <w:noProof/>
             </w:rPr>
           </w:pPr>
-          <w:hyperlink w:anchor="_Toc40947590" w:history="1">
+          <w:hyperlink w:anchor="_Toc41482244" w:history="1">
             <w:r>
               <w:rPr>
                 <w:rStyle w:val="Hyperlink"/>
                 <w:rFonts w:ascii="VIE-HandelGothic" w:hAnsi="VIE-HandelGothic" w:cs="Arial"/>
                 <w:noProof/>
-                <w:lang w:val="vi-VN"/>
               </w:rPr>
               <w:t>4.1.</w:t>
             </w:r>
@@ -2898,16 +2865,7 @@
                 <w:rFonts w:ascii="VIE-HandelGothic" w:hAnsi="VIE-HandelGothic" w:cs="Arial"/>
                 <w:noProof/>
               </w:rPr>
-              <w:t xml:space="preserve">Chức năng </w:t>
-            </w:r>
-            <w:r>
-              <w:rPr>
-                <w:rStyle w:val="Hyperlink"/>
-                <w:rFonts w:ascii="VIE-HandelGothic" w:hAnsi="VIE-HandelGothic" w:cs="Arial"/>
-                <w:noProof/>
-                <w:lang w:val="vi-VN"/>
-              </w:rPr>
-              <w:t>thêm mới ý tưởng</w:t>
+              <w:t>Kéo xuống để xem những ý tưởng cũ hơn</w:t>
             </w:r>
             <w:r>
               <w:rPr>
@@ -2928,7 +2886,7 @@
                 <w:noProof/>
                 <w:webHidden/>
               </w:rPr>
-              <w:instrText xml:space="preserve"> PAGEREF _Toc40947590 \h </w:instrText>
+              <w:instrText xml:space="preserve"> PAGEREF _Toc41482244 \h </w:instrText>
             </w:r>
             <w:r>
               <w:rPr>
@@ -2970,7 +2928,7 @@
               <w:noProof/>
             </w:rPr>
           </w:pPr>
-          <w:hyperlink w:anchor="_Toc40947591" w:history="1">
+          <w:hyperlink w:anchor="_Toc41482245" w:history="1">
             <w:r>
               <w:rPr>
                 <w:rStyle w:val="Hyperlink"/>
@@ -2991,7 +2949,7 @@
                 <w:rFonts w:ascii="VIE-HandelGothic" w:hAnsi="VIE-HandelGothic" w:cs="Arial"/>
                 <w:noProof/>
               </w:rPr>
-              <w:t>Chức năng sửa ý tưởng đã đăng</w:t>
+              <w:t>Kéo refresh lại trang để xem những ý tưởng mới nhất</w:t>
             </w:r>
             <w:r>
               <w:rPr>
@@ -3012,7 +2970,7 @@
                 <w:noProof/>
                 <w:webHidden/>
               </w:rPr>
-              <w:instrText xml:space="preserve"> PAGEREF _Toc40947591 \h </w:instrText>
+              <w:instrText xml:space="preserve"> PAGEREF _Toc41482245 \h </w:instrText>
             </w:r>
             <w:r>
               <w:rPr>
@@ -3032,7 +2990,7 @@
                 <w:noProof/>
                 <w:webHidden/>
               </w:rPr>
-              <w:t>25</w:t>
+              <w:t>22</w:t>
             </w:r>
             <w:r>
               <w:rPr>
@@ -3054,7 +3012,7 @@
               <w:noProof/>
             </w:rPr>
           </w:pPr>
-          <w:hyperlink w:anchor="_Toc40947592" w:history="1">
+          <w:hyperlink w:anchor="_Toc41482246" w:history="1">
             <w:r>
               <w:rPr>
                 <w:rStyle w:val="Hyperlink"/>
@@ -3075,7 +3033,7 @@
                 <w:rFonts w:ascii="VIE-HandelGothic" w:hAnsi="VIE-HandelGothic" w:cs="Arial"/>
                 <w:noProof/>
               </w:rPr>
-              <w:t>Chức năng chuyển trạng thái ý tưởng đã đăng</w:t>
+              <w:t>Sắp xếp ý tưởng theo các tiêu chí</w:t>
             </w:r>
             <w:r>
               <w:rPr>
@@ -3096,7 +3054,7 @@
                 <w:noProof/>
                 <w:webHidden/>
               </w:rPr>
-              <w:instrText xml:space="preserve"> PAGEREF _Toc40947592 \h </w:instrText>
+              <w:instrText xml:space="preserve"> PAGEREF _Toc41482246 \h </w:instrText>
             </w:r>
             <w:r>
               <w:rPr>
@@ -3116,7 +3074,259 @@
                 <w:noProof/>
                 <w:webHidden/>
               </w:rPr>
-              <w:t>29</w:t>
+              <w:t>23</w:t>
+            </w:r>
+            <w:r>
+              <w:rPr>
+                <w:noProof/>
+                <w:webHidden/>
+              </w:rPr>
+              <w:fldChar w:fldCharType="end"/>
+            </w:r>
+          </w:hyperlink>
+        </w:p>
+        <w:p>
+          <w:pPr>
+            <w:pStyle w:val="TOC3"/>
+            <w:tabs>
+              <w:tab w:val="left" w:pos="1100"/>
+              <w:tab w:val="right" w:leader="dot" w:pos="10160"/>
+            </w:tabs>
+            <w:rPr>
+              <w:noProof/>
+            </w:rPr>
+          </w:pPr>
+          <w:hyperlink w:anchor="_Toc41482247" w:history="1">
+            <w:r>
+              <w:rPr>
+                <w:rStyle w:val="Hyperlink"/>
+                <w:rFonts w:ascii="VIE-HandelGothic" w:hAnsi="VIE-HandelGothic" w:cs="Arial"/>
+                <w:noProof/>
+              </w:rPr>
+              <w:t>4.4.</w:t>
+            </w:r>
+            <w:r>
+              <w:rPr>
+                <w:noProof/>
+              </w:rPr>
+              <w:tab/>
+            </w:r>
+            <w:r>
+              <w:rPr>
+                <w:rStyle w:val="Hyperlink"/>
+                <w:rFonts w:ascii="VIE-HandelGothic" w:hAnsi="VIE-HandelGothic" w:cs="Arial"/>
+                <w:noProof/>
+              </w:rPr>
+              <w:t>Lọc ý tưởng theo lĩnh vực</w:t>
+            </w:r>
+            <w:r>
+              <w:rPr>
+                <w:noProof/>
+                <w:webHidden/>
+              </w:rPr>
+              <w:tab/>
+            </w:r>
+            <w:r>
+              <w:rPr>
+                <w:noProof/>
+                <w:webHidden/>
+              </w:rPr>
+              <w:fldChar w:fldCharType="begin"/>
+            </w:r>
+            <w:r>
+              <w:rPr>
+                <w:noProof/>
+                <w:webHidden/>
+              </w:rPr>
+              <w:instrText xml:space="preserve"> PAGEREF _Toc41482247 \h </w:instrText>
+            </w:r>
+            <w:r>
+              <w:rPr>
+                <w:noProof/>
+                <w:webHidden/>
+              </w:rPr>
+            </w:r>
+            <w:r>
+              <w:rPr>
+                <w:noProof/>
+                <w:webHidden/>
+              </w:rPr>
+              <w:fldChar w:fldCharType="separate"/>
+            </w:r>
+            <w:r>
+              <w:rPr>
+                <w:noProof/>
+                <w:webHidden/>
+              </w:rPr>
+              <w:t>24</w:t>
+            </w:r>
+            <w:r>
+              <w:rPr>
+                <w:noProof/>
+                <w:webHidden/>
+              </w:rPr>
+              <w:fldChar w:fldCharType="end"/>
+            </w:r>
+          </w:hyperlink>
+        </w:p>
+        <w:p>
+          <w:pPr>
+            <w:pStyle w:val="TOC3"/>
+            <w:tabs>
+              <w:tab w:val="left" w:pos="1100"/>
+              <w:tab w:val="right" w:leader="dot" w:pos="10160"/>
+            </w:tabs>
+            <w:rPr>
+              <w:noProof/>
+            </w:rPr>
+          </w:pPr>
+          <w:hyperlink w:anchor="_Toc41482248" w:history="1">
+            <w:r>
+              <w:rPr>
+                <w:rStyle w:val="Hyperlink"/>
+                <w:rFonts w:ascii="VIE-HandelGothic" w:hAnsi="VIE-HandelGothic" w:cs="Arial"/>
+                <w:noProof/>
+              </w:rPr>
+              <w:t>4.5.</w:t>
+            </w:r>
+            <w:r>
+              <w:rPr>
+                <w:noProof/>
+              </w:rPr>
+              <w:tab/>
+            </w:r>
+            <w:r>
+              <w:rPr>
+                <w:rStyle w:val="Hyperlink"/>
+                <w:rFonts w:ascii="VIE-HandelGothic" w:hAnsi="VIE-HandelGothic" w:cs="Arial"/>
+                <w:noProof/>
+              </w:rPr>
+              <w:t>Lọc ý tưởng theo trạng thái</w:t>
+            </w:r>
+            <w:r>
+              <w:rPr>
+                <w:noProof/>
+                <w:webHidden/>
+              </w:rPr>
+              <w:tab/>
+            </w:r>
+            <w:r>
+              <w:rPr>
+                <w:noProof/>
+                <w:webHidden/>
+              </w:rPr>
+              <w:fldChar w:fldCharType="begin"/>
+            </w:r>
+            <w:r>
+              <w:rPr>
+                <w:noProof/>
+                <w:webHidden/>
+              </w:rPr>
+              <w:instrText xml:space="preserve"> PAGEREF _Toc41482248 \h </w:instrText>
+            </w:r>
+            <w:r>
+              <w:rPr>
+                <w:noProof/>
+                <w:webHidden/>
+              </w:rPr>
+            </w:r>
+            <w:r>
+              <w:rPr>
+                <w:noProof/>
+                <w:webHidden/>
+              </w:rPr>
+              <w:fldChar w:fldCharType="separate"/>
+            </w:r>
+            <w:r>
+              <w:rPr>
+                <w:noProof/>
+                <w:webHidden/>
+              </w:rPr>
+              <w:t>25</w:t>
+            </w:r>
+            <w:r>
+              <w:rPr>
+                <w:noProof/>
+                <w:webHidden/>
+              </w:rPr>
+              <w:fldChar w:fldCharType="end"/>
+            </w:r>
+          </w:hyperlink>
+        </w:p>
+        <w:p>
+          <w:pPr>
+            <w:pStyle w:val="TOC3"/>
+            <w:tabs>
+              <w:tab w:val="left" w:pos="1100"/>
+              <w:tab w:val="right" w:leader="dot" w:pos="10160"/>
+            </w:tabs>
+            <w:rPr>
+              <w:noProof/>
+            </w:rPr>
+          </w:pPr>
+          <w:hyperlink w:anchor="_Toc41482249" w:history="1">
+            <w:r>
+              <w:rPr>
+                <w:rStyle w:val="Hyperlink"/>
+                <w:rFonts w:ascii="VIE-HandelGothic" w:hAnsi="VIE-HandelGothic" w:cs="Arial"/>
+                <w:noProof/>
+              </w:rPr>
+              <w:t>4.6.</w:t>
+            </w:r>
+            <w:r>
+              <w:rPr>
+                <w:noProof/>
+              </w:rPr>
+              <w:tab/>
+            </w:r>
+            <w:r>
+              <w:rPr>
+                <w:rStyle w:val="Hyperlink"/>
+                <w:rFonts w:ascii="VIE-HandelGothic" w:hAnsi="VIE-HandelGothic" w:cs="Arial"/>
+                <w:noProof/>
+              </w:rPr>
+              <w:t>Tùy chọn tìm kiếm</w:t>
+            </w:r>
+            <w:r>
+              <w:rPr>
+                <w:noProof/>
+                <w:webHidden/>
+              </w:rPr>
+              <w:tab/>
+            </w:r>
+            <w:r>
+              <w:rPr>
+                <w:noProof/>
+                <w:webHidden/>
+              </w:rPr>
+              <w:fldChar w:fldCharType="begin"/>
+            </w:r>
+            <w:r>
+              <w:rPr>
+                <w:noProof/>
+                <w:webHidden/>
+              </w:rPr>
+              <w:instrText xml:space="preserve"> PAGEREF _Toc41482249 \h </w:instrText>
+            </w:r>
+            <w:r>
+              <w:rPr>
+                <w:noProof/>
+                <w:webHidden/>
+              </w:rPr>
+            </w:r>
+            <w:r>
+              <w:rPr>
+                <w:noProof/>
+                <w:webHidden/>
+              </w:rPr>
+              <w:fldChar w:fldCharType="separate"/>
+            </w:r>
+            <w:r>
+              <w:rPr>
+                <w:noProof/>
+                <w:webHidden/>
+              </w:rPr>
+              <w:t>26</w:t>
             </w:r>
             <w:r>
               <w:rPr>
@@ -3138,38 +3348,37 @@
               <w:noProof/>
             </w:rPr>
           </w:pPr>
-          <w:hyperlink w:anchor="_Toc40947593" w:history="1">
+          <w:hyperlink w:anchor="_Toc41482250" w:history="1">
+            <w:r>
+              <w:rPr>
+                <w:rStyle w:val="Hyperlink"/>
+                <w:noProof/>
+              </w:rPr>
+              <w:t>5.</w:t>
+            </w:r>
+            <w:r>
+              <w:rPr>
+                <w:noProof/>
+              </w:rPr>
+              <w:tab/>
+            </w:r>
             <w:r>
               <w:rPr>
                 <w:rStyle w:val="Hyperlink"/>
                 <w:rFonts w:ascii="VIE-HandelGothic" w:hAnsi="VIE-HandelGothic" w:cs="Arial"/>
                 <w:noProof/>
               </w:rPr>
-              <w:t>5.</w:t>
-            </w:r>
-            <w:r>
-              <w:rPr>
-                <w:noProof/>
+              <w:t>Thêm mới/Sửa/Chuyển trạng thái ý tưởng</w:t>
+            </w:r>
+            <w:r>
+              <w:rPr>
+                <w:noProof/>
+                <w:webHidden/>
               </w:rPr>
               <w:tab/>
             </w:r>
             <w:r>
               <w:rPr>
-                <w:rStyle w:val="Hyperlink"/>
-                <w:rFonts w:ascii="VIE-HandelGothic" w:hAnsi="VIE-HandelGothic" w:cs="Arial"/>
-                <w:noProof/>
-              </w:rPr>
-              <w:t>Like/Comment/Đánh giá ý tưởng</w:t>
-            </w:r>
-            <w:r>
-              <w:rPr>
-                <w:noProof/>
-                <w:webHidden/>
-              </w:rPr>
-              <w:tab/>
-            </w:r>
-            <w:r>
-              <w:rPr>
                 <w:noProof/>
                 <w:webHidden/>
               </w:rPr>
@@ -3180,7 +3389,7 @@
                 <w:noProof/>
                 <w:webHidden/>
               </w:rPr>
-              <w:instrText xml:space="preserve"> PAGEREF _Toc40947593 \h </w:instrText>
+              <w:instrText xml:space="preserve"> PAGEREF _Toc41482250 \h </w:instrText>
             </w:r>
             <w:r>
               <w:rPr>
@@ -3200,7 +3409,7 @@
                 <w:noProof/>
                 <w:webHidden/>
               </w:rPr>
-              <w:t>35</w:t>
+              <w:t>27</w:t>
             </w:r>
             <w:r>
               <w:rPr>
@@ -3222,12 +3431,13 @@
               <w:noProof/>
             </w:rPr>
           </w:pPr>
-          <w:hyperlink w:anchor="_Toc40947594" w:history="1">
+          <w:hyperlink w:anchor="_Toc41482251" w:history="1">
             <w:r>
               <w:rPr>
                 <w:rStyle w:val="Hyperlink"/>
                 <w:rFonts w:ascii="VIE-HandelGothic" w:hAnsi="VIE-HandelGothic" w:cs="Arial"/>
                 <w:noProof/>
+                <w:lang w:val="vi-VN"/>
               </w:rPr>
               <w:t>5.1.</w:t>
             </w:r>
@@ -3243,7 +3453,16 @@
                 <w:rFonts w:ascii="VIE-HandelGothic" w:hAnsi="VIE-HandelGothic" w:cs="Arial"/>
                 <w:noProof/>
               </w:rPr>
-              <w:t>Chức năng like ý tưởng</w:t>
+              <w:t xml:space="preserve">Chức năng </w:t>
+            </w:r>
+            <w:r>
+              <w:rPr>
+                <w:rStyle w:val="Hyperlink"/>
+                <w:rFonts w:ascii="VIE-HandelGothic" w:hAnsi="VIE-HandelGothic" w:cs="Arial"/>
+                <w:noProof/>
+                <w:lang w:val="vi-VN"/>
+              </w:rPr>
+              <w:t>thêm mới ý tưởng</w:t>
             </w:r>
             <w:r>
               <w:rPr>
@@ -3264,7 +3483,7 @@
                 <w:noProof/>
                 <w:webHidden/>
               </w:rPr>
-              <w:instrText xml:space="preserve"> PAGEREF _Toc40947594 \h </w:instrText>
+              <w:instrText xml:space="preserve"> PAGEREF _Toc41482251 \h </w:instrText>
             </w:r>
             <w:r>
               <w:rPr>
@@ -3284,7 +3503,7 @@
                 <w:noProof/>
                 <w:webHidden/>
               </w:rPr>
-              <w:t>35</w:t>
+              <w:t>27</w:t>
             </w:r>
             <w:r>
               <w:rPr>
@@ -3306,7 +3525,7 @@
               <w:noProof/>
             </w:rPr>
           </w:pPr>
-          <w:hyperlink w:anchor="_Toc40947595" w:history="1">
+          <w:hyperlink w:anchor="_Toc41482252" w:history="1">
             <w:r>
               <w:rPr>
                 <w:rStyle w:val="Hyperlink"/>
@@ -3327,7 +3546,7 @@
                 <w:rFonts w:ascii="VIE-HandelGothic" w:hAnsi="VIE-HandelGothic" w:cs="Arial"/>
                 <w:noProof/>
               </w:rPr>
-              <w:t>Chức năng comment ý tưởng</w:t>
+              <w:t>Chức năng sửa ý tưởng đã đăng</w:t>
             </w:r>
             <w:r>
               <w:rPr>
@@ -3348,7 +3567,7 @@
                 <w:noProof/>
                 <w:webHidden/>
               </w:rPr>
-              <w:instrText xml:space="preserve"> PAGEREF _Toc40947595 \h </w:instrText>
+              <w:instrText xml:space="preserve"> PAGEREF _Toc41482252 \h </w:instrText>
             </w:r>
             <w:r>
               <w:rPr>
@@ -3368,7 +3587,7 @@
                 <w:noProof/>
                 <w:webHidden/>
               </w:rPr>
-              <w:t>36</w:t>
+              <w:t>30</w:t>
             </w:r>
             <w:r>
               <w:rPr>
@@ -3390,7 +3609,7 @@
               <w:noProof/>
             </w:rPr>
           </w:pPr>
-          <w:hyperlink w:anchor="_Toc40947596" w:history="1">
+          <w:hyperlink w:anchor="_Toc41482253" w:history="1">
             <w:r>
               <w:rPr>
                 <w:rStyle w:val="Hyperlink"/>
@@ -3411,7 +3630,7 @@
                 <w:rFonts w:ascii="VIE-HandelGothic" w:hAnsi="VIE-HandelGothic" w:cs="Arial"/>
                 <w:noProof/>
               </w:rPr>
-              <w:t>Chấm điểm ý tưởng</w:t>
+              <w:t>Chức năng chuyển trạng thái ý tưởng đã đăng</w:t>
             </w:r>
             <w:r>
               <w:rPr>
@@ -3432,7 +3651,7 @@
                 <w:noProof/>
                 <w:webHidden/>
               </w:rPr>
-              <w:instrText xml:space="preserve"> PAGEREF _Toc40947596 \h </w:instrText>
+              <w:instrText xml:space="preserve"> PAGEREF _Toc41482253 \h </w:instrText>
             </w:r>
             <w:r>
               <w:rPr>
@@ -3452,7 +3671,91 @@
                 <w:noProof/>
                 <w:webHidden/>
               </w:rPr>
-              <w:t>39</w:t>
+              <w:t>34</w:t>
+            </w:r>
+            <w:r>
+              <w:rPr>
+                <w:noProof/>
+                <w:webHidden/>
+              </w:rPr>
+              <w:fldChar w:fldCharType="end"/>
+            </w:r>
+          </w:hyperlink>
+        </w:p>
+        <w:p>
+          <w:pPr>
+            <w:pStyle w:val="TOC2"/>
+            <w:tabs>
+              <w:tab w:val="left" w:pos="660"/>
+              <w:tab w:val="right" w:leader="dot" w:pos="10160"/>
+            </w:tabs>
+            <w:rPr>
+              <w:noProof/>
+            </w:rPr>
+          </w:pPr>
+          <w:hyperlink w:anchor="_Toc41482254" w:history="1">
+            <w:r>
+              <w:rPr>
+                <w:rStyle w:val="Hyperlink"/>
+                <w:rFonts w:ascii="VIE-HandelGothic" w:hAnsi="VIE-HandelGothic" w:cs="Arial"/>
+                <w:noProof/>
+              </w:rPr>
+              <w:t>6.</w:t>
+            </w:r>
+            <w:r>
+              <w:rPr>
+                <w:noProof/>
+              </w:rPr>
+              <w:tab/>
+            </w:r>
+            <w:r>
+              <w:rPr>
+                <w:rStyle w:val="Hyperlink"/>
+                <w:rFonts w:ascii="VIE-HandelGothic" w:hAnsi="VIE-HandelGothic" w:cs="Arial"/>
+                <w:noProof/>
+              </w:rPr>
+              <w:t>Like/Comment/Đánh giá ý tưởng</w:t>
+            </w:r>
+            <w:r>
+              <w:rPr>
+                <w:noProof/>
+                <w:webHidden/>
+              </w:rPr>
+              <w:tab/>
+            </w:r>
+            <w:r>
+              <w:rPr>
+                <w:noProof/>
+                <w:webHidden/>
+              </w:rPr>
+              <w:fldChar w:fldCharType="begin"/>
+            </w:r>
+            <w:r>
+              <w:rPr>
+                <w:noProof/>
+                <w:webHidden/>
+              </w:rPr>
+              <w:instrText xml:space="preserve"> PAGEREF _Toc41482254 \h </w:instrText>
+            </w:r>
+            <w:r>
+              <w:rPr>
+                <w:noProof/>
+                <w:webHidden/>
+              </w:rPr>
+            </w:r>
+            <w:r>
+              <w:rPr>
+                <w:noProof/>
+                <w:webHidden/>
+              </w:rPr>
+              <w:fldChar w:fldCharType="separate"/>
+            </w:r>
+            <w:r>
+              <w:rPr>
+                <w:noProof/>
+                <w:webHidden/>
+              </w:rPr>
+              <w:t>40</w:t>
             </w:r>
             <w:r>
               <w:rPr>
@@ -3474,14 +3777,14 @@
               <w:noProof/>
             </w:rPr>
           </w:pPr>
-          <w:hyperlink w:anchor="_Toc40947597" w:history="1">
+          <w:hyperlink w:anchor="_Toc41482255" w:history="1">
             <w:r>
               <w:rPr>
                 <w:rStyle w:val="Hyperlink"/>
                 <w:rFonts w:ascii="VIE-HandelGothic" w:hAnsi="VIE-HandelGothic" w:cs="Arial"/>
                 <w:noProof/>
               </w:rPr>
-              <w:t>5.4.</w:t>
+              <w:t>6.1.</w:t>
             </w:r>
             <w:r>
               <w:rPr>
@@ -3495,7 +3798,7 @@
                 <w:rFonts w:ascii="VIE-HandelGothic" w:hAnsi="VIE-HandelGothic" w:cs="Arial"/>
                 <w:noProof/>
               </w:rPr>
-              <w:t>Chấm điểm lại ý tưởng</w:t>
+              <w:t>Chức năng like ý tưởng</w:t>
             </w:r>
             <w:r>
               <w:rPr>
@@ -3516,7 +3819,7 @@
                 <w:noProof/>
                 <w:webHidden/>
               </w:rPr>
-              <w:instrText xml:space="preserve"> PAGEREF _Toc40947597 \h </w:instrText>
+              <w:instrText xml:space="preserve"> PAGEREF _Toc41482255 \h </w:instrText>
             </w:r>
             <w:r>
               <w:rPr>
@@ -3536,7 +3839,7 @@
                 <w:noProof/>
                 <w:webHidden/>
               </w:rPr>
-              <w:t>44</w:t>
+              <w:t>40</w:t>
             </w:r>
             <w:r>
               <w:rPr>
@@ -3548,6 +3851,265 @@
           </w:hyperlink>
         </w:p>
         <w:p>
+          <w:pPr>
+            <w:pStyle w:val="TOC3"/>
+            <w:tabs>
+              <w:tab w:val="left" w:pos="1100"/>
+              <w:tab w:val="right" w:leader="dot" w:pos="10160"/>
+            </w:tabs>
+            <w:rPr>
+              <w:noProof/>
+            </w:rPr>
+          </w:pPr>
+          <w:hyperlink w:anchor="_Toc41482256" w:history="1">
+            <w:r>
+              <w:rPr>
+                <w:rStyle w:val="Hyperlink"/>
+                <w:rFonts w:ascii="VIE-HandelGothic" w:hAnsi="VIE-HandelGothic" w:cs="Arial"/>
+                <w:noProof/>
+              </w:rPr>
+              <w:t>6.2.</w:t>
+            </w:r>
+            <w:r>
+              <w:rPr>
+                <w:noProof/>
+              </w:rPr>
+              <w:tab/>
+            </w:r>
+            <w:r>
+              <w:rPr>
+                <w:rStyle w:val="Hyperlink"/>
+                <w:rFonts w:ascii="VIE-HandelGothic" w:hAnsi="VIE-HandelGothic" w:cs="Arial"/>
+                <w:noProof/>
+              </w:rPr>
+              <w:t>Chức năng comment ý tưởng</w:t>
+            </w:r>
+            <w:r>
+              <w:rPr>
+                <w:noProof/>
+                <w:webHidden/>
+              </w:rPr>
+              <w:tab/>
+            </w:r>
+            <w:r>
+              <w:rPr>
+                <w:noProof/>
+                <w:webHidden/>
+              </w:rPr>
+              <w:fldChar w:fldCharType="begin"/>
+            </w:r>
+            <w:r>
+              <w:rPr>
+                <w:noProof/>
+                <w:webHidden/>
+              </w:rPr>
+              <w:instrText xml:space="preserve"> PAGEREF _Toc41482256 \h </w:instrText>
+            </w:r>
+            <w:r>
+              <w:rPr>
+                <w:noProof/>
+                <w:webHidden/>
+              </w:rPr>
+            </w:r>
+            <w:r>
+              <w:rPr>
+                <w:noProof/>
+                <w:webHidden/>
+              </w:rPr>
+              <w:fldChar w:fldCharType="separate"/>
+            </w:r>
+            <w:r>
+              <w:rPr>
+                <w:noProof/>
+                <w:webHidden/>
+              </w:rPr>
+              <w:t>41</w:t>
+            </w:r>
+            <w:r>
+              <w:rPr>
+                <w:noProof/>
+                <w:webHidden/>
+              </w:rPr>
+              <w:fldChar w:fldCharType="end"/>
+            </w:r>
+          </w:hyperlink>
+        </w:p>
+        <w:p>
+          <w:pPr>
+            <w:pStyle w:val="TOC3"/>
+            <w:tabs>
+              <w:tab w:val="left" w:pos="1100"/>
+              <w:tab w:val="right" w:leader="dot" w:pos="10160"/>
+            </w:tabs>
+            <w:rPr>
+              <w:noProof/>
+            </w:rPr>
+          </w:pPr>
+          <w:hyperlink w:anchor="_Toc41482257" w:history="1">
+            <w:r>
+              <w:rPr>
+                <w:rStyle w:val="Hyperlink"/>
+                <w:rFonts w:ascii="VIE-HandelGothic" w:hAnsi="VIE-HandelGothic" w:cs="Arial"/>
+                <w:noProof/>
+              </w:rPr>
+              <w:t>6.3.</w:t>
+            </w:r>
+            <w:r>
+              <w:rPr>
+                <w:noProof/>
+              </w:rPr>
+              <w:tab/>
+            </w:r>
+            <w:r>
+              <w:rPr>
+                <w:rStyle w:val="Hyperlink"/>
+                <w:rFonts w:ascii="VIE-HandelGothic" w:hAnsi="VIE-HandelGothic" w:cs="Arial"/>
+                <w:noProof/>
+              </w:rPr>
+              <w:t>Chấm điểm ý tưởng</w:t>
+            </w:r>
+            <w:r>
+              <w:rPr>
+                <w:noProof/>
+                <w:webHidden/>
+              </w:rPr>
+              <w:tab/>
+            </w:r>
+            <w:r>
+              <w:rPr>
+                <w:noProof/>
+                <w:webHidden/>
+              </w:rPr>
+              <w:fldChar w:fldCharType="begin"/>
+            </w:r>
+            <w:r>
+              <w:rPr>
+                <w:noProof/>
+                <w:webHidden/>
+              </w:rPr>
+              <w:instrText xml:space="preserve"> PAGEREF _Toc41482257 \h </w:instrText>
+            </w:r>
+            <w:r>
+              <w:rPr>
+                <w:noProof/>
+                <w:webHidden/>
+              </w:rPr>
+            </w:r>
+            <w:r>
+              <w:rPr>
+                <w:noProof/>
+                <w:webHidden/>
+              </w:rPr>
+              <w:fldChar w:fldCharType="separate"/>
+            </w:r>
+            <w:r>
+              <w:rPr>
+                <w:noProof/>
+                <w:webHidden/>
+              </w:rPr>
+              <w:t>44</w:t>
+            </w:r>
+            <w:r>
+              <w:rPr>
+                <w:noProof/>
+                <w:webHidden/>
+              </w:rPr>
+              <w:fldChar w:fldCharType="end"/>
+            </w:r>
+          </w:hyperlink>
+        </w:p>
+        <w:p>
+          <w:pPr>
+            <w:pStyle w:val="TOC3"/>
+            <w:tabs>
+              <w:tab w:val="left" w:pos="1100"/>
+              <w:tab w:val="right" w:leader="dot" w:pos="10160"/>
+            </w:tabs>
+            <w:rPr>
+              <w:noProof/>
+            </w:rPr>
+          </w:pPr>
+          <w:hyperlink w:anchor="_Toc41482258" w:history="1">
+            <w:r>
+              <w:rPr>
+                <w:rStyle w:val="Hyperlink"/>
+                <w:rFonts w:ascii="VIE-HandelGothic" w:hAnsi="VIE-HandelGothic" w:cs="Arial"/>
+                <w:noProof/>
+              </w:rPr>
+              <w:t>6.4.</w:t>
+            </w:r>
+            <w:r>
+              <w:rPr>
+                <w:noProof/>
+              </w:rPr>
+              <w:tab/>
+            </w:r>
+            <w:r>
+              <w:rPr>
+                <w:rStyle w:val="Hyperlink"/>
+                <w:rFonts w:ascii="VIE-HandelGothic" w:hAnsi="VIE-HandelGothic" w:cs="Arial"/>
+                <w:noProof/>
+              </w:rPr>
+              <w:t>Chấm điểm lại ý tưởng</w:t>
+            </w:r>
+            <w:r>
+              <w:rPr>
+                <w:noProof/>
+                <w:webHidden/>
+              </w:rPr>
+              <w:tab/>
+            </w:r>
+            <w:r>
+              <w:rPr>
+                <w:noProof/>
+                <w:webHidden/>
+              </w:rPr>
+              <w:fldChar w:fldCharType="begin"/>
+            </w:r>
+            <w:r>
+              <w:rPr>
+                <w:noProof/>
+                <w:webHidden/>
+              </w:rPr>
+              <w:instrText xml:space="preserve"> PAGEREF _Toc41482258 \h </w:instrText>
+            </w:r>
+            <w:r>
+              <w:rPr>
+                <w:noProof/>
+                <w:webHidden/>
+              </w:rPr>
+            </w:r>
+            <w:r>
+              <w:rPr>
+                <w:noProof/>
+                <w:webHidden/>
+              </w:rPr>
+              <w:fldChar w:fldCharType="separate"/>
+            </w:r>
+            <w:r>
+              <w:rPr>
+                <w:noProof/>
+                <w:webHidden/>
+              </w:rPr>
+              <w:t>49</w:t>
+            </w:r>
+            <w:r>
+              <w:rPr>
+                <w:noProof/>
+                <w:webHidden/>
+              </w:rPr>
+              <w:fldChar w:fldCharType="end"/>
+            </w:r>
+          </w:hyperlink>
+        </w:p>
+        <w:p>
+          <w:pPr>
+            <w:rPr>
+              <w:b/>
+              <w:bCs/>
+              <w:noProof/>
+            </w:rPr>
+          </w:pPr>
           <w:r>
             <w:rPr>
               <w:b/>
@@ -3560,12 +4122,6 @@
       </w:sdtContent>
     </w:sdt>
     <w:p>
-      <w:pPr>
-        <w:rPr>
-          <w:rFonts w:ascii="VIE-HandelGothic" w:hAnsi="VIE-HandelGothic" w:cs="Arial"/>
-          <w:noProof/>
-        </w:rPr>
-      </w:pPr>
       <w:r>
         <w:rPr>
           <w:rFonts w:ascii="VIE-HandelGothic" w:hAnsi="VIE-HandelGothic" w:cs="Arial"/>
@@ -3585,6 +4141,7 @@
       <w:bookmarkStart w:id="1" w:name="_Toc515541635"/>
       <w:bookmarkStart w:id="2" w:name="_Toc33712138"/>
       <w:bookmarkStart w:id="3" w:name="_Toc40947576"/>
+      <w:bookmarkStart w:id="4" w:name="_Toc41482230"/>
       <w:r>
         <w:rPr>
           <w:rFonts w:ascii="VIE-HandelGothic" w:hAnsi="VIE-HandelGothic" w:cs="Arial"/>
@@ -3610,6 +4167,7 @@
       <w:bookmarkEnd w:id="1"/>
       <w:bookmarkEnd w:id="2"/>
       <w:bookmarkEnd w:id="3"/>
+      <w:bookmarkEnd w:id="4"/>
     </w:p>
     <w:p>
       <w:pPr>
@@ -3622,23 +4180,24 @@
           <w:tab w:val="left" w:pos="540"/>
         </w:tabs>
         <w:spacing w:before="60" w:after="60" w:line="360" w:lineRule="auto"/>
-        <w:jc w:val="both"/>
         <w:rPr>
           <w:rFonts w:ascii="VIE-HandelGothic" w:hAnsi="VIE-HandelGothic" w:cs="Times New Roman"/>
         </w:rPr>
       </w:pPr>
-      <w:bookmarkStart w:id="4" w:name="_Toc515541636"/>
-      <w:bookmarkStart w:id="5" w:name="_Toc33712139"/>
-      <w:bookmarkStart w:id="6" w:name="_Toc40947577"/>
+      <w:bookmarkStart w:id="5" w:name="_Toc515541636"/>
+      <w:bookmarkStart w:id="6" w:name="_Toc33712139"/>
+      <w:bookmarkStart w:id="7" w:name="_Toc40947577"/>
+      <w:bookmarkStart w:id="8" w:name="_Toc41482231"/>
       <w:r>
         <w:rPr>
           <w:rFonts w:ascii="VIE-HandelGothic" w:hAnsi="VIE-HandelGothic" w:cs="Times New Roman"/>
         </w:rPr>
         <w:t>Mục đích của tài liệu</w:t>
       </w:r>
-      <w:bookmarkEnd w:id="4"/>
       <w:bookmarkEnd w:id="5"/>
       <w:bookmarkEnd w:id="6"/>
+      <w:bookmarkEnd w:id="7"/>
+      <w:bookmarkEnd w:id="8"/>
       <w:r>
         <w:rPr>
           <w:rFonts w:ascii="VIE-HandelGothic" w:hAnsi="VIE-HandelGothic" w:cs="Times New Roman"/>
@@ -3794,21 +4353,22 @@
           <w:tab w:val="left" w:pos="540"/>
         </w:tabs>
         <w:spacing w:before="60" w:after="60" w:line="360" w:lineRule="auto"/>
-        <w:jc w:val="both"/>
         <w:rPr>
           <w:rFonts w:ascii="VIE-HandelGothic" w:hAnsi="VIE-HandelGothic" w:cs="Times New Roman"/>
         </w:rPr>
       </w:pPr>
-      <w:bookmarkStart w:id="7" w:name="_Toc33712140"/>
-      <w:bookmarkStart w:id="8" w:name="_Toc40947578"/>
+      <w:bookmarkStart w:id="9" w:name="_Toc33712140"/>
+      <w:bookmarkStart w:id="10" w:name="_Toc40947578"/>
+      <w:bookmarkStart w:id="11" w:name="_Toc41482232"/>
       <w:r>
         <w:rPr>
           <w:rFonts w:ascii="VIE-HandelGothic" w:hAnsi="VIE-HandelGothic" w:cs="Times New Roman"/>
         </w:rPr>
         <w:t>Cấu trúc tài liệu</w:t>
       </w:r>
-      <w:bookmarkEnd w:id="7"/>
-      <w:bookmarkEnd w:id="8"/>
+      <w:bookmarkEnd w:id="9"/>
+      <w:bookmarkEnd w:id="10"/>
+      <w:bookmarkEnd w:id="11"/>
     </w:p>
     <w:p>
       <w:pPr>
@@ -3901,8 +4461,9 @@
           <w:noProof/>
         </w:rPr>
       </w:pPr>
-      <w:bookmarkStart w:id="9" w:name="_Toc33712141"/>
-      <w:bookmarkStart w:id="10" w:name="_Toc40947579"/>
+      <w:bookmarkStart w:id="12" w:name="_Toc33712141"/>
+      <w:bookmarkStart w:id="13" w:name="_Toc40947579"/>
+      <w:bookmarkStart w:id="14" w:name="_Toc41482233"/>
       <w:r>
         <w:rPr>
           <w:rFonts w:ascii="VIE-HandelGothic" w:hAnsi="VIE-HandelGothic" w:cs="Arial"/>
@@ -3917,8 +4478,9 @@
         </w:rPr>
         <w:t>II. GIỚI THIỆU TÍNH NĂNG</w:t>
       </w:r>
-      <w:bookmarkEnd w:id="9"/>
-      <w:bookmarkEnd w:id="10"/>
+      <w:bookmarkEnd w:id="12"/>
+      <w:bookmarkEnd w:id="13"/>
+      <w:bookmarkEnd w:id="14"/>
     </w:p>
     <w:p/>
     <w:tbl>
@@ -4409,8 +4971,9 @@
           <w:noProof/>
         </w:rPr>
       </w:pPr>
-      <w:bookmarkStart w:id="11" w:name="_Toc33712142"/>
-      <w:bookmarkStart w:id="12" w:name="_Toc40947580"/>
+      <w:bookmarkStart w:id="15" w:name="_Toc33712142"/>
+      <w:bookmarkStart w:id="16" w:name="_Toc40947580"/>
+      <w:bookmarkStart w:id="17" w:name="_Toc41482234"/>
       <w:r>
         <w:rPr>
           <w:rFonts w:ascii="VIE-HandelGothic" w:hAnsi="VIE-HandelGothic" w:cs="Arial"/>
@@ -4447,8 +5010,9 @@
         </w:rPr>
         <w:t>HƯỚNG DẪN SỬ DỤNG CÁC TÍNH NĂNG</w:t>
       </w:r>
-      <w:bookmarkEnd w:id="11"/>
-      <w:bookmarkEnd w:id="12"/>
+      <w:bookmarkEnd w:id="15"/>
+      <w:bookmarkEnd w:id="16"/>
+      <w:bookmarkEnd w:id="17"/>
     </w:p>
     <w:p>
       <w:pPr>
@@ -4462,8 +5026,9 @@
           <w:noProof/>
         </w:rPr>
       </w:pPr>
-      <w:bookmarkStart w:id="13" w:name="_Toc33712143"/>
-      <w:bookmarkStart w:id="14" w:name="_Toc40947581"/>
+      <w:bookmarkStart w:id="18" w:name="_Toc33712143"/>
+      <w:bookmarkStart w:id="19" w:name="_Toc40947581"/>
+      <w:bookmarkStart w:id="20" w:name="_Toc41482235"/>
       <w:r>
         <w:rPr>
           <w:rFonts w:ascii="VIE-HandelGothic" w:hAnsi="VIE-HandelGothic" w:cs="Arial"/>
@@ -4478,8 +5043,9 @@
         </w:rPr>
         <w:t>giao diện trang chủ</w:t>
       </w:r>
-      <w:bookmarkEnd w:id="13"/>
-      <w:bookmarkEnd w:id="14"/>
+      <w:bookmarkEnd w:id="18"/>
+      <w:bookmarkEnd w:id="19"/>
+      <w:bookmarkEnd w:id="20"/>
     </w:p>
     <w:p>
       <w:pPr>
@@ -4493,9 +5059,9 @@
           <w:noProof/>
         </w:rPr>
         <w:drawing>
-          <wp:inline distT="0" distB="0" distL="0" distR="0" wp14:anchorId="4C0D0E37" wp14:editId="20DD6B21">
-            <wp:extent cx="5313680" cy="6391275"/>
-            <wp:effectExtent l="0" t="0" r="1270" b="9525"/>
+          <wp:inline distT="0" distB="0" distL="0" distR="0" wp14:anchorId="68568A01" wp14:editId="5AF9456B">
+            <wp:extent cx="5685714" cy="5561905"/>
+            <wp:effectExtent l="0" t="0" r="0" b="1270"/>
             <wp:docPr id="1" name="Picture 1"/>
             <wp:cNvGraphicFramePr>
               <a:graphicFrameLocks xmlns:a="http://schemas.openxmlformats.org/drawingml/2006/main" noChangeAspect="1"/>
@@ -4516,7 +5082,7 @@
                   <pic:spPr>
                     <a:xfrm>
                       <a:off x="0" y="0"/>
-                      <a:ext cx="5314288" cy="6392006"/>
+                      <a:ext cx="5685714" cy="5561905"/>
                     </a:xfrm>
                     <a:prstGeom prst="rect">
                       <a:avLst/>
@@ -4554,8 +5120,9 @@
           <w:noProof/>
         </w:rPr>
       </w:pPr>
-      <w:bookmarkStart w:id="15" w:name="_Toc33712144"/>
-      <w:bookmarkStart w:id="16" w:name="_Toc40947582"/>
+      <w:bookmarkStart w:id="21" w:name="_Toc33712144"/>
+      <w:bookmarkStart w:id="22" w:name="_Toc40947582"/>
+      <w:bookmarkStart w:id="23" w:name="_Toc41482236"/>
       <w:r>
         <w:rPr>
           <w:rFonts w:ascii="VIE-HandelGothic" w:hAnsi="VIE-HandelGothic" w:cs="Arial"/>
@@ -4571,8 +5138,9 @@
         </w:rPr>
         <w:t>Login</w:t>
       </w:r>
-      <w:bookmarkEnd w:id="15"/>
-      <w:bookmarkEnd w:id="16"/>
+      <w:bookmarkEnd w:id="21"/>
+      <w:bookmarkEnd w:id="22"/>
+      <w:bookmarkEnd w:id="23"/>
     </w:p>
     <w:p>
       <w:pPr>
@@ -4583,36 +5151,53 @@
         </w:numPr>
         <w:rPr>
           <w:rFonts w:ascii="VIE-HandelGothic" w:hAnsi="VIE-HandelGothic" w:cs="Arial"/>
-        </w:rPr>
-      </w:pPr>
-      <w:bookmarkStart w:id="17" w:name="_Toc33712145"/>
-      <w:bookmarkStart w:id="18" w:name="_Toc40947583"/>
-      <w:r>
-        <w:rPr>
-          <w:rFonts w:ascii="VIE-HandelGothic" w:hAnsi="VIE-HandelGothic" w:cs="Arial"/>
+          <w:color w:val="7030A0"/>
+          <w:sz w:val="26"/>
+          <w:szCs w:val="26"/>
+        </w:rPr>
+      </w:pPr>
+      <w:bookmarkStart w:id="24" w:name="_Toc33712145"/>
+      <w:bookmarkStart w:id="25" w:name="_Toc40947583"/>
+      <w:bookmarkStart w:id="26" w:name="_Toc41482237"/>
+      <w:r>
+        <w:rPr>
+          <w:rFonts w:ascii="VIE-HandelGothic" w:hAnsi="VIE-HandelGothic" w:cs="Arial"/>
+          <w:color w:val="7030A0"/>
+          <w:sz w:val="26"/>
+          <w:szCs w:val="26"/>
         </w:rPr>
         <w:t>Chức năng l</w:t>
       </w:r>
       <w:r>
         <w:rPr>
           <w:rFonts w:ascii="VIE-HandelGothic" w:hAnsi="VIE-HandelGothic" w:cs="Arial"/>
+          <w:color w:val="7030A0"/>
+          <w:sz w:val="26"/>
+          <w:szCs w:val="26"/>
         </w:rPr>
         <w:t xml:space="preserve">ogin </w:t>
       </w:r>
       <w:r>
         <w:rPr>
           <w:rFonts w:ascii="VIE-HandelGothic" w:hAnsi="VIE-HandelGothic" w:cs="Arial"/>
+          <w:color w:val="7030A0"/>
+          <w:sz w:val="26"/>
+          <w:szCs w:val="26"/>
         </w:rPr>
         <w:t>và tạo</w:t>
       </w:r>
       <w:r>
         <w:rPr>
           <w:rFonts w:ascii="VIE-HandelGothic" w:hAnsi="VIE-HandelGothic" w:cs="Arial"/>
+          <w:color w:val="7030A0"/>
+          <w:sz w:val="26"/>
+          <w:szCs w:val="26"/>
         </w:rPr>
         <w:t xml:space="preserve"> user mới</w:t>
       </w:r>
-      <w:bookmarkEnd w:id="17"/>
-      <w:bookmarkEnd w:id="18"/>
+      <w:bookmarkEnd w:id="24"/>
+      <w:bookmarkEnd w:id="25"/>
+      <w:bookmarkEnd w:id="26"/>
     </w:p>
     <w:p>
       <w:pPr>
@@ -4771,10 +5356,10 @@
           <w:noProof/>
         </w:rPr>
         <w:drawing>
-          <wp:inline distT="0" distB="0" distL="0" distR="0" wp14:anchorId="4605C4ED" wp14:editId="6660820D">
-            <wp:extent cx="5314286" cy="5828571"/>
-            <wp:effectExtent l="0" t="0" r="1270" b="1270"/>
-            <wp:docPr id="35" name="Picture 35"/>
+          <wp:inline distT="0" distB="0" distL="0" distR="0" wp14:anchorId="52F3A199" wp14:editId="678B5D72">
+            <wp:extent cx="5685714" cy="5152381"/>
+            <wp:effectExtent l="0" t="0" r="0" b="0"/>
+            <wp:docPr id="20" name="Picture 20"/>
             <wp:cNvGraphicFramePr>
               <a:graphicFrameLocks xmlns:a="http://schemas.openxmlformats.org/drawingml/2006/main" noChangeAspect="1"/>
             </wp:cNvGraphicFramePr>
@@ -4794,7 +5379,7 @@
                   <pic:spPr>
                     <a:xfrm>
                       <a:off x="0" y="0"/>
-                      <a:ext cx="5314286" cy="5828571"/>
+                      <a:ext cx="5685714" cy="5152381"/>
                     </a:xfrm>
                     <a:prstGeom prst="rect">
                       <a:avLst/>
@@ -4919,7 +5504,6 @@
           <w:szCs w:val="24"/>
           <w:u w:val="single"/>
         </w:rPr>
-        <w:lastRenderedPageBreak/>
         <w:t>Bước 4:</w:t>
       </w:r>
       <w:r>
@@ -4952,6 +5536,7 @@
         <w:rPr>
           <w:noProof/>
         </w:rPr>
+        <w:lastRenderedPageBreak/>
         <w:drawing>
           <wp:inline distT="0" distB="0" distL="0" distR="0" wp14:anchorId="6DA0DF0E" wp14:editId="4F9A1A1D">
             <wp:extent cx="5333333" cy="5809524"/>
@@ -5349,13 +5934,20 @@
         </w:numPr>
         <w:rPr>
           <w:rFonts w:ascii="VIE-HandelGothic" w:hAnsi="VIE-HandelGothic" w:cs="Arial"/>
-        </w:rPr>
-      </w:pPr>
-      <w:bookmarkStart w:id="19" w:name="_Toc33712146"/>
-      <w:bookmarkStart w:id="20" w:name="_Toc40947584"/>
-      <w:r>
-        <w:rPr>
-          <w:rFonts w:ascii="VIE-HandelGothic" w:hAnsi="VIE-HandelGothic" w:cs="Arial"/>
+          <w:color w:val="7030A0"/>
+          <w:sz w:val="26"/>
+          <w:szCs w:val="26"/>
+        </w:rPr>
+      </w:pPr>
+      <w:bookmarkStart w:id="27" w:name="_Toc33712146"/>
+      <w:bookmarkStart w:id="28" w:name="_Toc40947584"/>
+      <w:bookmarkStart w:id="29" w:name="_Toc41482238"/>
+      <w:r>
+        <w:rPr>
+          <w:rFonts w:ascii="VIE-HandelGothic" w:hAnsi="VIE-HandelGothic" w:cs="Arial"/>
+          <w:color w:val="7030A0"/>
+          <w:sz w:val="26"/>
+          <w:szCs w:val="26"/>
         </w:rPr>
         <w:lastRenderedPageBreak/>
         <w:t>Chức năng l</w:t>
@@ -5363,11 +5955,15 @@
       <w:r>
         <w:rPr>
           <w:rFonts w:ascii="VIE-HandelGothic" w:hAnsi="VIE-HandelGothic" w:cs="Arial"/>
+          <w:color w:val="7030A0"/>
+          <w:sz w:val="26"/>
+          <w:szCs w:val="26"/>
         </w:rPr>
         <w:t>ogin với user đã tồn tại</w:t>
       </w:r>
-      <w:bookmarkEnd w:id="19"/>
-      <w:bookmarkEnd w:id="20"/>
+      <w:bookmarkEnd w:id="27"/>
+      <w:bookmarkEnd w:id="28"/>
+      <w:bookmarkEnd w:id="29"/>
     </w:p>
     <w:p>
       <w:pPr>
@@ -5471,7 +6067,25 @@
           <w:sz w:val="24"/>
           <w:szCs w:val="24"/>
         </w:rPr>
-        <w:t>Lựa chọn chức năng Login/Logout ở menu</w:t>
+        <w:t xml:space="preserve">Lựa chọn chức năng </w:t>
+      </w:r>
+      <w:r>
+        <w:rPr>
+          <w:rFonts w:ascii="VIE-HandelGothic" w:hAnsi="VIE-HandelGothic" w:cs="Arial"/>
+          <w:b/>
+          <w:bCs/>
+          <w:sz w:val="24"/>
+          <w:szCs w:val="24"/>
+        </w:rPr>
+        <w:t>Login/Logout</w:t>
+      </w:r>
+      <w:r>
+        <w:rPr>
+          <w:rFonts w:ascii="VIE-HandelGothic" w:hAnsi="VIE-HandelGothic" w:cs="Arial"/>
+          <w:sz w:val="24"/>
+          <w:szCs w:val="24"/>
+        </w:rPr>
+        <w:t xml:space="preserve"> ở menu</w:t>
       </w:r>
       <w:r>
         <w:rPr>
@@ -5493,10 +6107,10 @@
           <w:noProof/>
         </w:rPr>
         <w:drawing>
-          <wp:inline distT="0" distB="0" distL="0" distR="0" wp14:anchorId="35D26F72" wp14:editId="650A3E6E">
-            <wp:extent cx="5314286" cy="5828571"/>
-            <wp:effectExtent l="0" t="0" r="1270" b="1270"/>
-            <wp:docPr id="97" name="Picture 97"/>
+          <wp:inline distT="0" distB="0" distL="0" distR="0" wp14:anchorId="205207DD" wp14:editId="060465E8">
+            <wp:extent cx="5685714" cy="5152381"/>
+            <wp:effectExtent l="0" t="0" r="0" b="0"/>
+            <wp:docPr id="21" name="Picture 21"/>
             <wp:cNvGraphicFramePr>
               <a:graphicFrameLocks xmlns:a="http://schemas.openxmlformats.org/drawingml/2006/main" noChangeAspect="1"/>
             </wp:cNvGraphicFramePr>
@@ -5516,7 +6130,7 @@
                   <pic:spPr>
                     <a:xfrm>
                       <a:off x="0" y="0"/>
-                      <a:ext cx="5314286" cy="5828571"/>
+                      <a:ext cx="5685714" cy="5152381"/>
                     </a:xfrm>
                     <a:prstGeom prst="rect">
                       <a:avLst/>
@@ -5869,24 +6483,35 @@
         </w:numPr>
         <w:rPr>
           <w:rFonts w:ascii="VIE-HandelGothic" w:hAnsi="VIE-HandelGothic" w:cs="Arial"/>
-        </w:rPr>
-      </w:pPr>
-      <w:bookmarkStart w:id="21" w:name="_Toc33712147"/>
-      <w:bookmarkStart w:id="22" w:name="_Toc40947585"/>
-      <w:r>
-        <w:rPr>
-          <w:rFonts w:ascii="VIE-HandelGothic" w:hAnsi="VIE-HandelGothic" w:cs="Arial"/>
+          <w:color w:val="7030A0"/>
+          <w:sz w:val="26"/>
+          <w:szCs w:val="26"/>
+        </w:rPr>
+      </w:pPr>
+      <w:bookmarkStart w:id="30" w:name="_Toc33712147"/>
+      <w:bookmarkStart w:id="31" w:name="_Toc40947585"/>
+      <w:bookmarkStart w:id="32" w:name="_Toc41482239"/>
+      <w:r>
+        <w:rPr>
+          <w:rFonts w:ascii="VIE-HandelGothic" w:hAnsi="VIE-HandelGothic" w:cs="Arial"/>
+          <w:color w:val="7030A0"/>
+          <w:sz w:val="26"/>
+          <w:szCs w:val="26"/>
         </w:rPr>
         <w:t>Chức năng l</w:t>
       </w:r>
       <w:r>
         <w:rPr>
           <w:rFonts w:ascii="VIE-HandelGothic" w:hAnsi="VIE-HandelGothic" w:cs="Arial"/>
+          <w:color w:val="7030A0"/>
+          <w:sz w:val="26"/>
+          <w:szCs w:val="26"/>
         </w:rPr>
         <w:t>ogout</w:t>
       </w:r>
-      <w:bookmarkEnd w:id="21"/>
-      <w:bookmarkEnd w:id="22"/>
+      <w:bookmarkEnd w:id="30"/>
+      <w:bookmarkEnd w:id="31"/>
+      <w:bookmarkEnd w:id="32"/>
     </w:p>
     <w:p>
       <w:pPr>
@@ -6208,8 +6833,9 @@
           <w:noProof/>
         </w:rPr>
       </w:pPr>
-      <w:bookmarkStart w:id="23" w:name="_Toc33712148"/>
-      <w:bookmarkStart w:id="24" w:name="_Toc40947586"/>
+      <w:bookmarkStart w:id="33" w:name="_Toc33712148"/>
+      <w:bookmarkStart w:id="34" w:name="_Toc40947586"/>
+      <w:bookmarkStart w:id="35" w:name="_Toc41482240"/>
       <w:r>
         <w:rPr>
           <w:rFonts w:ascii="VIE-HandelGothic" w:hAnsi="VIE-HandelGothic" w:cs="Arial"/>
@@ -6232,8 +6858,9 @@
         </w:rPr>
         <w:t>người dùng</w:t>
       </w:r>
-      <w:bookmarkEnd w:id="23"/>
-      <w:bookmarkEnd w:id="24"/>
+      <w:bookmarkEnd w:id="33"/>
+      <w:bookmarkEnd w:id="34"/>
+      <w:bookmarkEnd w:id="35"/>
     </w:p>
     <w:p>
       <w:pPr>
@@ -6244,18 +6871,26 @@
         </w:numPr>
         <w:rPr>
           <w:rFonts w:ascii="VIE-HandelGothic" w:hAnsi="VIE-HandelGothic" w:cs="Arial"/>
-        </w:rPr>
-      </w:pPr>
-      <w:bookmarkStart w:id="25" w:name="_Toc33712149"/>
-      <w:bookmarkStart w:id="26" w:name="_Toc40947587"/>
-      <w:r>
-        <w:rPr>
-          <w:rFonts w:ascii="VIE-HandelGothic" w:hAnsi="VIE-HandelGothic" w:cs="Arial"/>
+          <w:color w:val="7030A0"/>
+          <w:sz w:val="26"/>
+          <w:szCs w:val="26"/>
+        </w:rPr>
+      </w:pPr>
+      <w:bookmarkStart w:id="36" w:name="_Toc33712149"/>
+      <w:bookmarkStart w:id="37" w:name="_Toc40947587"/>
+      <w:bookmarkStart w:id="38" w:name="_Toc41482241"/>
+      <w:r>
+        <w:rPr>
+          <w:rFonts w:ascii="VIE-HandelGothic" w:hAnsi="VIE-HandelGothic" w:cs="Arial"/>
+          <w:color w:val="7030A0"/>
+          <w:sz w:val="26"/>
+          <w:szCs w:val="26"/>
         </w:rPr>
         <w:t>Chức năng chung</w:t>
       </w:r>
-      <w:bookmarkEnd w:id="25"/>
-      <w:bookmarkEnd w:id="26"/>
+      <w:bookmarkEnd w:id="36"/>
+      <w:bookmarkEnd w:id="37"/>
+      <w:bookmarkEnd w:id="38"/>
     </w:p>
     <w:p>
       <w:pPr>
@@ -6612,7 +7247,7 @@
           </wp:inline>
         </w:drawing>
       </w:r>
-      <w:bookmarkStart w:id="27" w:name="_Toc33712150"/>
+      <w:bookmarkStart w:id="39" w:name="_Toc33712150"/>
     </w:p>
     <w:p>
       <w:pPr>
@@ -6623,35 +7258,52 @@
         </w:numPr>
         <w:rPr>
           <w:rFonts w:ascii="VIE-HandelGothic" w:hAnsi="VIE-HandelGothic" w:cs="Arial"/>
-        </w:rPr>
-      </w:pPr>
-      <w:bookmarkStart w:id="28" w:name="_Toc40947588"/>
-      <w:r>
-        <w:rPr>
-          <w:rFonts w:ascii="VIE-HandelGothic" w:hAnsi="VIE-HandelGothic" w:cs="Arial"/>
+          <w:color w:val="7030A0"/>
+          <w:sz w:val="26"/>
+          <w:szCs w:val="26"/>
+        </w:rPr>
+      </w:pPr>
+      <w:bookmarkStart w:id="40" w:name="_Toc40947588"/>
+      <w:bookmarkStart w:id="41" w:name="_Toc41482242"/>
+      <w:r>
+        <w:rPr>
+          <w:rFonts w:ascii="VIE-HandelGothic" w:hAnsi="VIE-HandelGothic" w:cs="Arial"/>
+          <w:color w:val="7030A0"/>
+          <w:sz w:val="26"/>
+          <w:szCs w:val="26"/>
         </w:rPr>
         <w:t xml:space="preserve">Chức năng </w:t>
       </w:r>
       <w:r>
         <w:rPr>
           <w:rFonts w:ascii="VIE-HandelGothic" w:hAnsi="VIE-HandelGothic" w:cs="Arial"/>
+          <w:color w:val="7030A0"/>
+          <w:sz w:val="26"/>
+          <w:szCs w:val="26"/>
         </w:rPr>
         <w:t>cập nhậ</w:t>
       </w:r>
       <w:r>
         <w:rPr>
           <w:rFonts w:ascii="VIE-HandelGothic" w:hAnsi="VIE-HandelGothic" w:cs="Arial"/>
+          <w:color w:val="7030A0"/>
+          <w:sz w:val="26"/>
+          <w:szCs w:val="26"/>
         </w:rPr>
         <w:t>t</w:t>
       </w:r>
       <w:r>
         <w:rPr>
           <w:rFonts w:ascii="VIE-HandelGothic" w:hAnsi="VIE-HandelGothic" w:cs="Arial"/>
+          <w:color w:val="7030A0"/>
+          <w:sz w:val="26"/>
+          <w:szCs w:val="26"/>
         </w:rPr>
         <w:t xml:space="preserve"> ảnh đại diện/ảnh nền</w:t>
       </w:r>
-      <w:bookmarkEnd w:id="27"/>
-      <w:bookmarkEnd w:id="28"/>
+      <w:bookmarkEnd w:id="39"/>
+      <w:bookmarkEnd w:id="40"/>
+      <w:bookmarkEnd w:id="41"/>
     </w:p>
     <w:p>
       <w:pPr>
@@ -7351,41 +8003,19 @@
           <w:noProof/>
         </w:rPr>
       </w:pPr>
-      <w:bookmarkStart w:id="29" w:name="_Toc33712151"/>
-      <w:bookmarkStart w:id="30" w:name="_Toc40947589"/>
+      <w:bookmarkStart w:id="42" w:name="_Toc33712151"/>
+      <w:bookmarkStart w:id="43" w:name="_Toc40947589"/>
+      <w:bookmarkStart w:id="44" w:name="_Toc41482243"/>
       <w:r>
         <w:rPr>
           <w:rFonts w:ascii="VIE-HandelGothic" w:hAnsi="VIE-HandelGothic" w:cs="Arial"/>
           <w:noProof/>
         </w:rPr>
         <w:lastRenderedPageBreak/>
-        <w:t>Thêm</w:t>
-      </w:r>
-      <w:r>
-        <w:rPr>
-          <w:rFonts w:ascii="VIE-HandelGothic" w:hAnsi="VIE-HandelGothic" w:cs="Arial"/>
-          <w:noProof/>
-        </w:rPr>
-        <w:t xml:space="preserve"> mới</w:t>
-      </w:r>
-      <w:r>
-        <w:rPr>
-          <w:rFonts w:ascii="VIE-HandelGothic" w:hAnsi="VIE-HandelGothic" w:cs="Arial"/>
-          <w:noProof/>
-        </w:rPr>
-        <w:t>/Sửa/Chuyển trạng thái</w:t>
-      </w:r>
-      <w:r>
-        <w:rPr>
-          <w:rFonts w:ascii="VIE-HandelGothic" w:hAnsi="VIE-HandelGothic" w:cs="Arial"/>
-          <w:noProof/>
-        </w:rPr>
-        <w:t xml:space="preserve"> ý tưởng</w:t>
-      </w:r>
-      <w:bookmarkEnd w:id="29"/>
-      <w:bookmarkEnd w:id="30"/>
-    </w:p>
-    <w:p/>
+        <w:t>Các chức năng tại trang ý tưởng</w:t>
+      </w:r>
+      <w:bookmarkEnd w:id="44"/>
+    </w:p>
     <w:p>
       <w:pPr>
         <w:pStyle w:val="Heading3"/>
@@ -7395,174 +8025,62 @@
         </w:numPr>
         <w:rPr>
           <w:rFonts w:ascii="VIE-HandelGothic" w:hAnsi="VIE-HandelGothic" w:cs="Arial"/>
-          <w:lang w:val="vi-VN"/>
-        </w:rPr>
-      </w:pPr>
-      <w:bookmarkStart w:id="31" w:name="_Toc33712152"/>
-      <w:bookmarkStart w:id="32" w:name="_Toc40947590"/>
-      <w:r>
-        <w:rPr>
-          <w:rFonts w:ascii="VIE-HandelGothic" w:hAnsi="VIE-HandelGothic" w:cs="Arial"/>
-        </w:rPr>
-        <w:t xml:space="preserve">Chức năng </w:t>
-      </w:r>
-      <w:r>
-        <w:rPr>
-          <w:rFonts w:ascii="VIE-HandelGothic" w:hAnsi="VIE-HandelGothic" w:cs="Arial"/>
-          <w:lang w:val="vi-VN"/>
-        </w:rPr>
-        <w:t>thêm</w:t>
-      </w:r>
-      <w:r>
-        <w:rPr>
-          <w:rFonts w:ascii="VIE-HandelGothic" w:hAnsi="VIE-HandelGothic" w:cs="Arial"/>
-          <w:lang w:val="vi-VN"/>
-        </w:rPr>
-        <w:t xml:space="preserve"> mới</w:t>
-      </w:r>
-      <w:r>
-        <w:rPr>
-          <w:rFonts w:ascii="VIE-HandelGothic" w:hAnsi="VIE-HandelGothic" w:cs="Arial"/>
-          <w:lang w:val="vi-VN"/>
-        </w:rPr>
-        <w:t xml:space="preserve"> ý tưởng</w:t>
-      </w:r>
-      <w:bookmarkEnd w:id="31"/>
-      <w:bookmarkEnd w:id="32"/>
-    </w:p>
-    <w:p>
-      <w:pPr>
-        <w:rPr>
-          <w:rFonts w:ascii="VIE-HandelGothic" w:hAnsi="VIE-HandelGothic" w:cs="Arial"/>
-          <w:sz w:val="24"/>
-          <w:szCs w:val="24"/>
-        </w:rPr>
-      </w:pPr>
-    </w:p>
-    <w:p>
-      <w:pPr>
-        <w:rPr>
-          <w:rFonts w:ascii="VIE-HandelGothic" w:hAnsi="VIE-HandelGothic" w:cs="Arial"/>
-          <w:sz w:val="24"/>
-          <w:szCs w:val="24"/>
-        </w:rPr>
-      </w:pPr>
-      <w:r>
-        <w:rPr>
-          <w:rFonts w:ascii="VIE-HandelGothic" w:hAnsi="VIE-HandelGothic" w:cs="Arial"/>
-          <w:sz w:val="24"/>
-          <w:szCs w:val="24"/>
-        </w:rPr>
-        <w:t>Tại màn hình giao diện chính của chương trình:</w:t>
-      </w:r>
-    </w:p>
-    <w:p>
-      <w:pPr>
-        <w:rPr>
-          <w:rFonts w:ascii="VIE-HandelGothic" w:hAnsi="VIE-HandelGothic" w:cs="Arial"/>
-          <w:sz w:val="24"/>
-          <w:szCs w:val="24"/>
-        </w:rPr>
-      </w:pPr>
-      <w:r>
-        <w:rPr>
-          <w:rFonts w:ascii="VIE-HandelGothic" w:hAnsi="VIE-HandelGothic" w:cs="Arial"/>
-          <w:b/>
-          <w:bCs/>
-          <w:sz w:val="24"/>
-          <w:szCs w:val="24"/>
-          <w:u w:val="single"/>
-        </w:rPr>
-        <w:t>Bước 1:</w:t>
-      </w:r>
-      <w:r>
-        <w:rPr>
-          <w:rFonts w:ascii="VIE-HandelGothic" w:hAnsi="VIE-HandelGothic" w:cs="Arial"/>
-          <w:sz w:val="24"/>
-          <w:szCs w:val="24"/>
-        </w:rPr>
-        <w:t xml:space="preserve"> Bấm nút </w:t>
-      </w:r>
-      <w:r>
-        <w:rPr>
-          <w:rFonts w:ascii="VIE-HandelGothic" w:hAnsi="VIE-HandelGothic" w:cs="Arial"/>
-          <w:b/>
-          <w:bCs/>
-          <w:color w:val="000000" w:themeColor="text1"/>
-          <w:sz w:val="24"/>
-          <w:szCs w:val="24"/>
-        </w:rPr>
-        <w:t>Phòng ý tưởng</w:t>
-      </w:r>
-      <w:r>
-        <w:rPr>
-          <w:rFonts w:ascii="VIE-HandelGothic" w:hAnsi="VIE-HandelGothic" w:cs="Arial"/>
-          <w:color w:val="000000" w:themeColor="text1"/>
-          <w:sz w:val="24"/>
-          <w:szCs w:val="24"/>
-        </w:rPr>
-        <w:t xml:space="preserve"> </w:t>
-      </w:r>
-      <w:r>
-        <w:rPr>
-          <w:rFonts w:ascii="VIE-HandelGothic" w:hAnsi="VIE-HandelGothic" w:cs="Arial"/>
-          <w:sz w:val="24"/>
-          <w:szCs w:val="24"/>
-        </w:rPr>
-        <w:t>tại menu chức năng bên trái</w:t>
-      </w:r>
-    </w:p>
-    <w:p>
-      <w:pPr>
-        <w:rPr>
-          <w:rFonts w:ascii="VIE-HandelGothic" w:hAnsi="VIE-HandelGothic" w:cs="Calibri"/>
-        </w:rPr>
-      </w:pPr>
-      <w:r>
-        <w:rPr>
-          <w:rFonts w:ascii="VIE-HandelGothic" w:hAnsi="VIE-HandelGothic" w:cs="Arial"/>
-          <w:b/>
-          <w:bCs/>
-          <w:sz w:val="24"/>
-          <w:szCs w:val="24"/>
-          <w:u w:val="single"/>
-        </w:rPr>
-        <w:t>Bước 2:</w:t>
-      </w:r>
-      <w:r>
-        <w:rPr>
-          <w:rFonts w:ascii="VIE-HandelGothic" w:hAnsi="VIE-HandelGothic" w:cs="Arial"/>
-          <w:sz w:val="24"/>
-          <w:szCs w:val="24"/>
-        </w:rPr>
-        <w:t xml:space="preserve"> </w:t>
-      </w:r>
-      <w:r>
-        <w:rPr>
-          <w:rFonts w:ascii="VIE-HandelGothic" w:hAnsi="VIE-HandelGothic" w:cs="Arial"/>
-          <w:sz w:val="24"/>
-          <w:szCs w:val="24"/>
-        </w:rPr>
-        <w:t>Bấm nút</w:t>
-      </w:r>
-      <w:r>
-        <w:rPr>
-          <w:rFonts w:ascii="VIE-HandelGothic" w:hAnsi="VIE-HandelGothic" w:cs="Arial"/>
-          <w:sz w:val="24"/>
-          <w:szCs w:val="24"/>
-        </w:rPr>
-        <w:t xml:space="preserve"> </w:t>
-      </w:r>
-      <w:r>
-        <w:rPr>
-          <w:rFonts w:ascii="VIE-HandelGothic" w:hAnsi="VIE-HandelGothic"/>
+          <w:color w:val="7030A0"/>
+          <w:sz w:val="26"/>
+          <w:szCs w:val="26"/>
+        </w:rPr>
+      </w:pPr>
+      <w:bookmarkStart w:id="45" w:name="_Toc41482244"/>
+      <w:r>
+        <w:rPr>
+          <w:rFonts w:ascii="VIE-HandelGothic" w:hAnsi="VIE-HandelGothic" w:cs="Arial"/>
+          <w:color w:val="7030A0"/>
+          <w:sz w:val="26"/>
+          <w:szCs w:val="26"/>
+        </w:rPr>
+        <w:t>Kéo xuống để xem những ý tưởng cũ hơn</w:t>
+      </w:r>
+      <w:bookmarkEnd w:id="45"/>
+    </w:p>
+    <w:p>
+      <w:pPr>
+        <w:pStyle w:val="ListParagraph"/>
+        <w:ind w:left="1080"/>
+        <w:rPr>
+          <w:rFonts w:ascii="Calibri" w:hAnsi="Calibri" w:cs="Calibri"/>
+          <w:sz w:val="24"/>
+          <w:szCs w:val="24"/>
+        </w:rPr>
+      </w:pPr>
+      <w:r>
+        <w:rPr>
+          <w:rFonts w:ascii="Calibri" w:hAnsi="Calibri" w:cs="Calibri"/>
+          <w:sz w:val="24"/>
+          <w:szCs w:val="24"/>
+        </w:rPr>
+        <w:t>Giao diện ban đầu của trang ý tưởng hiển thị 3 ý tưởng mới nhất, kéo thanh trượt bên phải xuống để tải thêm những ý tưởng cũ hơn.</w:t>
+      </w:r>
+    </w:p>
+    <w:p>
+      <w:pPr>
+        <w:pStyle w:val="ListParagraph"/>
+        <w:ind w:left="0"/>
+        <w:jc w:val="center"/>
+        <w:rPr>
+          <w:rFonts w:ascii="Calibri" w:hAnsi="Calibri" w:cs="Calibri"/>
+          <w:sz w:val="24"/>
+          <w:szCs w:val="24"/>
+        </w:rPr>
+      </w:pPr>
+      <w:r>
+        <w:rPr>
           <w:noProof/>
         </w:rPr>
         <w:drawing>
-          <wp:inline distT="0" distB="0" distL="0" distR="0" wp14:anchorId="550D6741" wp14:editId="4BE4FA22">
-            <wp:extent cx="342900" cy="342900"/>
+          <wp:inline distT="0" distB="0" distL="0" distR="0" wp14:anchorId="3B04BBCC" wp14:editId="3FA55FF8">
+            <wp:extent cx="5685714" cy="4980952"/>
             <wp:effectExtent l="0" t="0" r="0" b="0"/>
-            <wp:docPr id="55" name="Picture 55"/>
+            <wp:docPr id="3" name="Picture 3"/>
             <wp:cNvGraphicFramePr>
               <a:graphicFrameLocks xmlns:a="http://schemas.openxmlformats.org/drawingml/2006/main" noChangeAspect="1"/>
             </wp:cNvGraphicFramePr>
@@ -7582,6 +8100,1716 @@
                   <pic:spPr>
                     <a:xfrm>
                       <a:off x="0" y="0"/>
+                      <a:ext cx="5685714" cy="4980952"/>
+                    </a:xfrm>
+                    <a:prstGeom prst="rect">
+                      <a:avLst/>
+                    </a:prstGeom>
+                  </pic:spPr>
+                </pic:pic>
+              </a:graphicData>
+            </a:graphic>
+          </wp:inline>
+        </w:drawing>
+      </w:r>
+    </w:p>
+    <w:p>
+      <w:pPr>
+        <w:pStyle w:val="ListParagraph"/>
+        <w:ind w:left="0"/>
+        <w:rPr>
+          <w:rFonts w:ascii="Calibri" w:hAnsi="Calibri" w:cs="Calibri"/>
+          <w:sz w:val="24"/>
+          <w:szCs w:val="24"/>
+        </w:rPr>
+      </w:pPr>
+    </w:p>
+    <w:p>
+      <w:pPr>
+        <w:pStyle w:val="Heading3"/>
+        <w:numPr>
+          <w:ilvl w:val="1"/>
+          <w:numId w:val="15"/>
+        </w:numPr>
+        <w:rPr>
+          <w:rFonts w:ascii="VIE-HandelGothic" w:hAnsi="VIE-HandelGothic" w:cs="Arial"/>
+          <w:color w:val="7030A0"/>
+          <w:sz w:val="26"/>
+          <w:szCs w:val="26"/>
+        </w:rPr>
+      </w:pPr>
+      <w:bookmarkStart w:id="46" w:name="_Toc41482245"/>
+      <w:r>
+        <w:rPr>
+          <w:rFonts w:ascii="VIE-HandelGothic" w:hAnsi="VIE-HandelGothic" w:cs="Arial"/>
+          <w:color w:val="7030A0"/>
+          <w:sz w:val="26"/>
+          <w:szCs w:val="26"/>
+        </w:rPr>
+        <w:t>Kéo refresh lại trang để xem những ý tưởng mới nhất</w:t>
+      </w:r>
+      <w:bookmarkEnd w:id="46"/>
+    </w:p>
+    <w:p>
+      <w:pPr>
+        <w:pStyle w:val="ListParagraph"/>
+        <w:ind w:left="1080"/>
+        <w:rPr>
+          <w:rFonts w:ascii="Calibri" w:hAnsi="Calibri" w:cs="Calibri"/>
+          <w:sz w:val="24"/>
+          <w:szCs w:val="24"/>
+        </w:rPr>
+      </w:pPr>
+      <w:r>
+        <w:rPr>
+          <w:rFonts w:ascii="Calibri" w:hAnsi="Calibri" w:cs="Calibri"/>
+          <w:sz w:val="24"/>
+          <w:szCs w:val="24"/>
+        </w:rPr>
+        <w:t>Thực hiện kéo refresh lại trang để xem những ý tưởng mới nhất</w:t>
+      </w:r>
+    </w:p>
+    <w:p>
+      <w:pPr>
+        <w:pStyle w:val="ListParagraph"/>
+        <w:ind w:left="1080" w:hanging="1080"/>
+        <w:rPr>
+          <w:rFonts w:ascii="Calibri" w:hAnsi="Calibri" w:cs="Calibri"/>
+          <w:sz w:val="24"/>
+          <w:szCs w:val="24"/>
+        </w:rPr>
+      </w:pPr>
+      <w:r>
+        <w:rPr>
+          <w:noProof/>
+        </w:rPr>
+        <w:lastRenderedPageBreak/>
+        <w:drawing>
+          <wp:inline distT="0" distB="0" distL="0" distR="0" wp14:anchorId="0FEFE0B2" wp14:editId="008BD6B3">
+            <wp:extent cx="5685714" cy="4952381"/>
+            <wp:effectExtent l="0" t="0" r="0" b="635"/>
+            <wp:docPr id="4" name="Picture 4"/>
+            <wp:cNvGraphicFramePr>
+              <a:graphicFrameLocks xmlns:a="http://schemas.openxmlformats.org/drawingml/2006/main" noChangeAspect="1"/>
+            </wp:cNvGraphicFramePr>
+            <a:graphic xmlns:a="http://schemas.openxmlformats.org/drawingml/2006/main">
+              <a:graphicData uri="http://schemas.openxmlformats.org/drawingml/2006/picture">
+                <pic:pic xmlns:pic="http://schemas.openxmlformats.org/drawingml/2006/picture">
+                  <pic:nvPicPr>
+                    <pic:cNvPr id="1" name=""/>
+                    <pic:cNvPicPr/>
+                  </pic:nvPicPr>
+                  <pic:blipFill>
+                    <a:blip r:embed="rId35"/>
+                    <a:stretch>
+                      <a:fillRect/>
+                    </a:stretch>
+                  </pic:blipFill>
+                  <pic:spPr>
+                    <a:xfrm>
+                      <a:off x="0" y="0"/>
+                      <a:ext cx="5685714" cy="4952381"/>
+                    </a:xfrm>
+                    <a:prstGeom prst="rect">
+                      <a:avLst/>
+                    </a:prstGeom>
+                  </pic:spPr>
+                </pic:pic>
+              </a:graphicData>
+            </a:graphic>
+          </wp:inline>
+        </w:drawing>
+      </w:r>
+    </w:p>
+    <w:p>
+      <w:pPr>
+        <w:pStyle w:val="ListParagraph"/>
+        <w:ind w:left="1080"/>
+        <w:rPr>
+          <w:rFonts w:ascii="Calibri" w:hAnsi="Calibri" w:cs="Calibri"/>
+          <w:sz w:val="24"/>
+          <w:szCs w:val="24"/>
+        </w:rPr>
+      </w:pPr>
+    </w:p>
+    <w:p>
+      <w:pPr>
+        <w:pStyle w:val="Heading3"/>
+        <w:numPr>
+          <w:ilvl w:val="1"/>
+          <w:numId w:val="15"/>
+        </w:numPr>
+        <w:rPr>
+          <w:rFonts w:ascii="VIE-HandelGothic" w:hAnsi="VIE-HandelGothic" w:cs="Arial"/>
+          <w:color w:val="7030A0"/>
+          <w:sz w:val="26"/>
+          <w:szCs w:val="26"/>
+        </w:rPr>
+      </w:pPr>
+      <w:bookmarkStart w:id="47" w:name="_Toc41482246"/>
+      <w:r>
+        <w:rPr>
+          <w:rFonts w:ascii="VIE-HandelGothic" w:hAnsi="VIE-HandelGothic" w:cs="Arial"/>
+          <w:color w:val="7030A0"/>
+          <w:sz w:val="26"/>
+          <w:szCs w:val="26"/>
+        </w:rPr>
+        <w:t>Sắp xếp ý tưởng theo các tiêu chí</w:t>
+      </w:r>
+      <w:bookmarkEnd w:id="47"/>
+    </w:p>
+    <w:p>
+      <w:pPr>
+        <w:pStyle w:val="ListParagraph"/>
+        <w:ind w:left="0"/>
+        <w:rPr>
+          <w:rFonts w:ascii="Calibri" w:hAnsi="Calibri" w:cs="Calibri"/>
+          <w:sz w:val="24"/>
+          <w:szCs w:val="24"/>
+        </w:rPr>
+      </w:pPr>
+      <w:r>
+        <w:rPr>
+          <w:color w:val="7030A0"/>
+          <w:sz w:val="28"/>
+          <w:szCs w:val="28"/>
+        </w:rPr>
+        <w:drawing>
+          <wp:anchor distT="0" distB="0" distL="114300" distR="114300" simplePos="0" relativeHeight="251675648" behindDoc="1" locked="0" layoutInCell="1" allowOverlap="1" wp14:anchorId="52A665E7" wp14:editId="12DE3E8B">
+            <wp:simplePos x="0" y="0"/>
+            <wp:positionH relativeFrom="column">
+              <wp:posOffset>2619375</wp:posOffset>
+            </wp:positionH>
+            <wp:positionV relativeFrom="paragraph">
+              <wp:posOffset>10160</wp:posOffset>
+            </wp:positionV>
+            <wp:extent cx="241935" cy="200025"/>
+            <wp:effectExtent l="0" t="0" r="5715" b="9525"/>
+            <wp:wrapTight wrapText="bothSides">
+              <wp:wrapPolygon edited="0">
+                <wp:start x="0" y="0"/>
+                <wp:lineTo x="0" y="20571"/>
+                <wp:lineTo x="20409" y="20571"/>
+                <wp:lineTo x="20409" y="0"/>
+                <wp:lineTo x="0" y="0"/>
+              </wp:wrapPolygon>
+            </wp:wrapTight>
+            <wp:docPr id="5" name="Picture 5"/>
+            <wp:cNvGraphicFramePr>
+              <a:graphicFrameLocks xmlns:a="http://schemas.openxmlformats.org/drawingml/2006/main" noChangeAspect="1"/>
+            </wp:cNvGraphicFramePr>
+            <a:graphic xmlns:a="http://schemas.openxmlformats.org/drawingml/2006/main">
+              <a:graphicData uri="http://schemas.openxmlformats.org/drawingml/2006/picture">
+                <pic:pic xmlns:pic="http://schemas.openxmlformats.org/drawingml/2006/picture">
+                  <pic:nvPicPr>
+                    <pic:cNvPr id="1" name=""/>
+                    <pic:cNvPicPr/>
+                  </pic:nvPicPr>
+                  <pic:blipFill>
+                    <a:blip r:embed="rId36" cstate="print">
+                      <a:extLst>
+                        <a:ext uri="{28A0092B-C50C-407E-A947-70E740481C1C}">
+                          <a14:useLocalDpi xmlns:a14="http://schemas.microsoft.com/office/drawing/2010/main" val="0"/>
+                        </a:ext>
+                      </a:extLst>
+                    </a:blip>
+                    <a:stretch>
+                      <a:fillRect/>
+                    </a:stretch>
+                  </pic:blipFill>
+                  <pic:spPr>
+                    <a:xfrm>
+                      <a:off x="0" y="0"/>
+                      <a:ext cx="241935" cy="200025"/>
+                    </a:xfrm>
+                    <a:prstGeom prst="rect">
+                      <a:avLst/>
+                    </a:prstGeom>
+                  </pic:spPr>
+                </pic:pic>
+              </a:graphicData>
+            </a:graphic>
+            <wp14:sizeRelH relativeFrom="margin">
+              <wp14:pctWidth>0</wp14:pctWidth>
+            </wp14:sizeRelH>
+            <wp14:sizeRelV relativeFrom="margin">
+              <wp14:pctHeight>0</wp14:pctHeight>
+            </wp14:sizeRelV>
+          </wp:anchor>
+        </w:drawing>
+      </w:r>
+      <w:r>
+        <w:rPr>
+          <w:rFonts w:ascii="Calibri" w:hAnsi="Calibri" w:cs="Calibri"/>
+          <w:b/>
+          <w:bCs/>
+          <w:sz w:val="24"/>
+          <w:szCs w:val="24"/>
+          <w:u w:val="single"/>
+        </w:rPr>
+        <w:t>Bước 1:</w:t>
+      </w:r>
+      <w:r>
+        <w:rPr>
+          <w:rFonts w:ascii="Calibri" w:hAnsi="Calibri" w:cs="Calibri"/>
+          <w:sz w:val="24"/>
+          <w:szCs w:val="24"/>
+        </w:rPr>
+        <w:t xml:space="preserve"> Bấm vào biểu tượng ở góc trên bên phải màn hình</w:t>
+      </w:r>
+    </w:p>
+    <w:p>
+      <w:pPr>
+        <w:pStyle w:val="ListParagraph"/>
+        <w:ind w:left="0"/>
+        <w:rPr>
+          <w:rFonts w:ascii="Calibri" w:hAnsi="Calibri" w:cs="Calibri"/>
+          <w:sz w:val="24"/>
+          <w:szCs w:val="24"/>
+        </w:rPr>
+      </w:pPr>
+    </w:p>
+    <w:p>
+      <w:pPr>
+        <w:pStyle w:val="ListParagraph"/>
+        <w:ind w:left="0"/>
+        <w:rPr>
+          <w:rFonts w:ascii="Calibri" w:hAnsi="Calibri" w:cs="Calibri"/>
+          <w:sz w:val="24"/>
+          <w:szCs w:val="24"/>
+        </w:rPr>
+      </w:pPr>
+      <w:r>
+        <w:rPr>
+          <w:rFonts w:ascii="Calibri" w:hAnsi="Calibri" w:cs="Calibri"/>
+          <w:b/>
+          <w:bCs/>
+          <w:sz w:val="24"/>
+          <w:szCs w:val="24"/>
+          <w:u w:val="single"/>
+        </w:rPr>
+        <w:t>Bước 2:</w:t>
+      </w:r>
+      <w:r>
+        <w:rPr>
+          <w:rFonts w:ascii="Calibri" w:hAnsi="Calibri" w:cs="Calibri"/>
+          <w:sz w:val="24"/>
+          <w:szCs w:val="24"/>
+        </w:rPr>
+        <w:t xml:space="preserve"> </w:t>
+      </w:r>
+      <w:r>
+        <w:rPr>
+          <w:rFonts w:ascii="Calibri" w:hAnsi="Calibri" w:cs="Calibri"/>
+          <w:sz w:val="24"/>
+          <w:szCs w:val="24"/>
+        </w:rPr>
+        <w:t xml:space="preserve">Bấm chọn </w:t>
+      </w:r>
+      <w:r>
+        <w:rPr>
+          <w:rFonts w:ascii="Calibri" w:hAnsi="Calibri" w:cs="Calibri"/>
+          <w:b/>
+          <w:bCs/>
+          <w:sz w:val="24"/>
+          <w:szCs w:val="24"/>
+        </w:rPr>
+        <w:t>sắp xếp theo</w:t>
+      </w:r>
+    </w:p>
+    <w:p>
+      <w:pPr>
+        <w:pStyle w:val="ListParagraph"/>
+        <w:ind w:left="0"/>
+        <w:jc w:val="center"/>
+        <w:rPr>
+          <w:rFonts w:ascii="Calibri" w:hAnsi="Calibri" w:cs="Calibri"/>
+          <w:sz w:val="24"/>
+          <w:szCs w:val="24"/>
+        </w:rPr>
+      </w:pPr>
+      <w:r>
+        <w:rPr>
+          <w:noProof/>
+        </w:rPr>
+        <w:drawing>
+          <wp:inline distT="0" distB="0" distL="0" distR="0" wp14:anchorId="40ACA294" wp14:editId="39E5EE91">
+            <wp:extent cx="1838095" cy="2342857"/>
+            <wp:effectExtent l="0" t="0" r="0" b="635"/>
+            <wp:docPr id="6" name="Picture 6"/>
+            <wp:cNvGraphicFramePr>
+              <a:graphicFrameLocks xmlns:a="http://schemas.openxmlformats.org/drawingml/2006/main" noChangeAspect="1"/>
+            </wp:cNvGraphicFramePr>
+            <a:graphic xmlns:a="http://schemas.openxmlformats.org/drawingml/2006/main">
+              <a:graphicData uri="http://schemas.openxmlformats.org/drawingml/2006/picture">
+                <pic:pic xmlns:pic="http://schemas.openxmlformats.org/drawingml/2006/picture">
+                  <pic:nvPicPr>
+                    <pic:cNvPr id="1" name=""/>
+                    <pic:cNvPicPr/>
+                  </pic:nvPicPr>
+                  <pic:blipFill>
+                    <a:blip r:embed="rId37"/>
+                    <a:stretch>
+                      <a:fillRect/>
+                    </a:stretch>
+                  </pic:blipFill>
+                  <pic:spPr>
+                    <a:xfrm>
+                      <a:off x="0" y="0"/>
+                      <a:ext cx="1838095" cy="2342857"/>
+                    </a:xfrm>
+                    <a:prstGeom prst="rect">
+                      <a:avLst/>
+                    </a:prstGeom>
+                  </pic:spPr>
+                </pic:pic>
+              </a:graphicData>
+            </a:graphic>
+          </wp:inline>
+        </w:drawing>
+      </w:r>
+    </w:p>
+    <w:p>
+      <w:pPr>
+        <w:pStyle w:val="ListParagraph"/>
+        <w:ind w:left="0"/>
+        <w:rPr>
+          <w:rFonts w:ascii="Calibri" w:hAnsi="Calibri" w:cs="Calibri"/>
+          <w:sz w:val="24"/>
+          <w:szCs w:val="24"/>
+        </w:rPr>
+      </w:pPr>
+      <w:r>
+        <w:rPr>
+          <w:rFonts w:ascii="Calibri" w:hAnsi="Calibri" w:cs="Calibri"/>
+          <w:b/>
+          <w:bCs/>
+          <w:sz w:val="24"/>
+          <w:szCs w:val="24"/>
+          <w:u w:val="single"/>
+        </w:rPr>
+        <w:lastRenderedPageBreak/>
+        <w:t>Bước 3:</w:t>
+      </w:r>
+      <w:r>
+        <w:rPr>
+          <w:rFonts w:ascii="Calibri" w:hAnsi="Calibri" w:cs="Calibri"/>
+          <w:sz w:val="24"/>
+          <w:szCs w:val="24"/>
+        </w:rPr>
+        <w:t xml:space="preserve"> Lựa chọn tiêu chí sắp xếp</w:t>
+      </w:r>
+    </w:p>
+    <w:p>
+      <w:pPr>
+        <w:pStyle w:val="ListParagraph"/>
+        <w:ind w:left="1080"/>
+        <w:jc w:val="center"/>
+        <w:rPr>
+          <w:rFonts w:ascii="Calibri" w:hAnsi="Calibri" w:cs="Calibri"/>
+          <w:sz w:val="24"/>
+          <w:szCs w:val="24"/>
+        </w:rPr>
+      </w:pPr>
+      <w:r>
+        <w:rPr>
+          <w:noProof/>
+        </w:rPr>
+        <w:drawing>
+          <wp:inline distT="0" distB="0" distL="0" distR="0" wp14:anchorId="650A01BA" wp14:editId="4BF12A1D">
+            <wp:extent cx="2400000" cy="2723809"/>
+            <wp:effectExtent l="0" t="0" r="635" b="635"/>
+            <wp:docPr id="7" name="Picture 7"/>
+            <wp:cNvGraphicFramePr>
+              <a:graphicFrameLocks xmlns:a="http://schemas.openxmlformats.org/drawingml/2006/main" noChangeAspect="1"/>
+            </wp:cNvGraphicFramePr>
+            <a:graphic xmlns:a="http://schemas.openxmlformats.org/drawingml/2006/main">
+              <a:graphicData uri="http://schemas.openxmlformats.org/drawingml/2006/picture">
+                <pic:pic xmlns:pic="http://schemas.openxmlformats.org/drawingml/2006/picture">
+                  <pic:nvPicPr>
+                    <pic:cNvPr id="1" name=""/>
+                    <pic:cNvPicPr/>
+                  </pic:nvPicPr>
+                  <pic:blipFill>
+                    <a:blip r:embed="rId38"/>
+                    <a:stretch>
+                      <a:fillRect/>
+                    </a:stretch>
+                  </pic:blipFill>
+                  <pic:spPr>
+                    <a:xfrm>
+                      <a:off x="0" y="0"/>
+                      <a:ext cx="2400000" cy="2723809"/>
+                    </a:xfrm>
+                    <a:prstGeom prst="rect">
+                      <a:avLst/>
+                    </a:prstGeom>
+                  </pic:spPr>
+                </pic:pic>
+              </a:graphicData>
+            </a:graphic>
+          </wp:inline>
+        </w:drawing>
+      </w:r>
+    </w:p>
+    <w:p>
+      <w:pPr>
+        <w:pStyle w:val="ListParagraph"/>
+        <w:ind w:left="1080"/>
+        <w:rPr>
+          <w:rFonts w:ascii="Calibri" w:hAnsi="Calibri" w:cs="Calibri"/>
+          <w:sz w:val="24"/>
+          <w:szCs w:val="24"/>
+        </w:rPr>
+      </w:pPr>
+    </w:p>
+    <w:p>
+      <w:pPr>
+        <w:pStyle w:val="Heading3"/>
+        <w:numPr>
+          <w:ilvl w:val="1"/>
+          <w:numId w:val="15"/>
+        </w:numPr>
+        <w:rPr>
+          <w:rFonts w:ascii="VIE-HandelGothic" w:hAnsi="VIE-HandelGothic" w:cs="Arial"/>
+          <w:color w:val="7030A0"/>
+          <w:sz w:val="26"/>
+          <w:szCs w:val="26"/>
+        </w:rPr>
+      </w:pPr>
+      <w:bookmarkStart w:id="48" w:name="_Toc41482247"/>
+      <w:r>
+        <w:rPr>
+          <w:rFonts w:ascii="VIE-HandelGothic" w:hAnsi="VIE-HandelGothic" w:cs="Arial"/>
+          <w:color w:val="7030A0"/>
+          <w:sz w:val="26"/>
+          <w:szCs w:val="26"/>
+        </w:rPr>
+        <w:t>Lọc ý tưởng theo lĩnh vực</w:t>
+      </w:r>
+      <w:bookmarkEnd w:id="48"/>
+    </w:p>
+    <w:p>
+      <w:pPr>
+        <w:pStyle w:val="ListParagraph"/>
+        <w:ind w:left="0"/>
+        <w:rPr>
+          <w:rFonts w:ascii="Calibri" w:hAnsi="Calibri" w:cs="Calibri"/>
+          <w:sz w:val="24"/>
+          <w:szCs w:val="24"/>
+        </w:rPr>
+      </w:pPr>
+      <w:r>
+        <w:rPr>
+          <w:color w:val="7030A0"/>
+          <w:sz w:val="28"/>
+          <w:szCs w:val="28"/>
+        </w:rPr>
+        <w:drawing>
+          <wp:anchor distT="0" distB="0" distL="114300" distR="114300" simplePos="0" relativeHeight="251677696" behindDoc="1" locked="0" layoutInCell="1" allowOverlap="1" wp14:anchorId="2B6BB3EC" wp14:editId="5DE23941">
+            <wp:simplePos x="0" y="0"/>
+            <wp:positionH relativeFrom="column">
+              <wp:posOffset>2619375</wp:posOffset>
+            </wp:positionH>
+            <wp:positionV relativeFrom="paragraph">
+              <wp:posOffset>10160</wp:posOffset>
+            </wp:positionV>
+            <wp:extent cx="241935" cy="200025"/>
+            <wp:effectExtent l="0" t="0" r="5715" b="9525"/>
+            <wp:wrapTight wrapText="bothSides">
+              <wp:wrapPolygon edited="0">
+                <wp:start x="0" y="0"/>
+                <wp:lineTo x="0" y="20571"/>
+                <wp:lineTo x="20409" y="20571"/>
+                <wp:lineTo x="20409" y="0"/>
+                <wp:lineTo x="0" y="0"/>
+              </wp:wrapPolygon>
+            </wp:wrapTight>
+            <wp:docPr id="8" name="Picture 8"/>
+            <wp:cNvGraphicFramePr>
+              <a:graphicFrameLocks xmlns:a="http://schemas.openxmlformats.org/drawingml/2006/main" noChangeAspect="1"/>
+            </wp:cNvGraphicFramePr>
+            <a:graphic xmlns:a="http://schemas.openxmlformats.org/drawingml/2006/main">
+              <a:graphicData uri="http://schemas.openxmlformats.org/drawingml/2006/picture">
+                <pic:pic xmlns:pic="http://schemas.openxmlformats.org/drawingml/2006/picture">
+                  <pic:nvPicPr>
+                    <pic:cNvPr id="1" name=""/>
+                    <pic:cNvPicPr/>
+                  </pic:nvPicPr>
+                  <pic:blipFill>
+                    <a:blip r:embed="rId36" cstate="print">
+                      <a:extLst>
+                        <a:ext uri="{28A0092B-C50C-407E-A947-70E740481C1C}">
+                          <a14:useLocalDpi xmlns:a14="http://schemas.microsoft.com/office/drawing/2010/main" val="0"/>
+                        </a:ext>
+                      </a:extLst>
+                    </a:blip>
+                    <a:stretch>
+                      <a:fillRect/>
+                    </a:stretch>
+                  </pic:blipFill>
+                  <pic:spPr>
+                    <a:xfrm>
+                      <a:off x="0" y="0"/>
+                      <a:ext cx="241935" cy="200025"/>
+                    </a:xfrm>
+                    <a:prstGeom prst="rect">
+                      <a:avLst/>
+                    </a:prstGeom>
+                  </pic:spPr>
+                </pic:pic>
+              </a:graphicData>
+            </a:graphic>
+            <wp14:sizeRelH relativeFrom="margin">
+              <wp14:pctWidth>0</wp14:pctWidth>
+            </wp14:sizeRelH>
+            <wp14:sizeRelV relativeFrom="margin">
+              <wp14:pctHeight>0</wp14:pctHeight>
+            </wp14:sizeRelV>
+          </wp:anchor>
+        </w:drawing>
+      </w:r>
+      <w:r>
+        <w:rPr>
+          <w:rFonts w:ascii="Calibri" w:hAnsi="Calibri" w:cs="Calibri"/>
+          <w:b/>
+          <w:bCs/>
+          <w:sz w:val="24"/>
+          <w:szCs w:val="24"/>
+          <w:u w:val="single"/>
+        </w:rPr>
+        <w:t>Bước 1:</w:t>
+      </w:r>
+      <w:r>
+        <w:rPr>
+          <w:rFonts w:ascii="Calibri" w:hAnsi="Calibri" w:cs="Calibri"/>
+          <w:sz w:val="24"/>
+          <w:szCs w:val="24"/>
+        </w:rPr>
+        <w:t xml:space="preserve"> Bấm vào biểu tượng ở góc trên bên phải màn hình</w:t>
+      </w:r>
+    </w:p>
+    <w:p>
+      <w:pPr>
+        <w:pStyle w:val="ListParagraph"/>
+        <w:ind w:left="0"/>
+        <w:rPr>
+          <w:rFonts w:ascii="Calibri" w:hAnsi="Calibri" w:cs="Calibri"/>
+          <w:sz w:val="24"/>
+          <w:szCs w:val="24"/>
+        </w:rPr>
+      </w:pPr>
+    </w:p>
+    <w:p>
+      <w:pPr>
+        <w:pStyle w:val="ListParagraph"/>
+        <w:ind w:left="0"/>
+        <w:rPr>
+          <w:rFonts w:ascii="Calibri" w:hAnsi="Calibri" w:cs="Calibri"/>
+          <w:sz w:val="24"/>
+          <w:szCs w:val="24"/>
+        </w:rPr>
+      </w:pPr>
+      <w:r>
+        <w:rPr>
+          <w:rFonts w:ascii="Calibri" w:hAnsi="Calibri" w:cs="Calibri"/>
+          <w:b/>
+          <w:bCs/>
+          <w:sz w:val="24"/>
+          <w:szCs w:val="24"/>
+          <w:u w:val="single"/>
+        </w:rPr>
+        <w:t>Bước 2:</w:t>
+      </w:r>
+      <w:r>
+        <w:rPr>
+          <w:rFonts w:ascii="Calibri" w:hAnsi="Calibri" w:cs="Calibri"/>
+          <w:sz w:val="24"/>
+          <w:szCs w:val="24"/>
+        </w:rPr>
+        <w:t xml:space="preserve"> Bấm chọn </w:t>
+      </w:r>
+      <w:r>
+        <w:rPr>
+          <w:rFonts w:ascii="Calibri" w:hAnsi="Calibri" w:cs="Calibri"/>
+          <w:b/>
+          <w:bCs/>
+          <w:sz w:val="24"/>
+          <w:szCs w:val="24"/>
+        </w:rPr>
+        <w:t>Lọc theo lĩnh vực</w:t>
+      </w:r>
+    </w:p>
+    <w:p>
+      <w:pPr>
+        <w:pStyle w:val="ListParagraph"/>
+        <w:ind w:left="0"/>
+        <w:jc w:val="center"/>
+        <w:rPr>
+          <w:rFonts w:ascii="Calibri" w:hAnsi="Calibri" w:cs="Calibri"/>
+          <w:sz w:val="24"/>
+          <w:szCs w:val="24"/>
+        </w:rPr>
+      </w:pPr>
+      <w:r>
+        <w:rPr>
+          <w:noProof/>
+        </w:rPr>
+        <w:drawing>
+          <wp:inline distT="0" distB="0" distL="0" distR="0" wp14:anchorId="3FF987F8" wp14:editId="62E20797">
+            <wp:extent cx="1819048" cy="1933333"/>
+            <wp:effectExtent l="0" t="0" r="0" b="0"/>
+            <wp:docPr id="10" name="Picture 10"/>
+            <wp:cNvGraphicFramePr>
+              <a:graphicFrameLocks xmlns:a="http://schemas.openxmlformats.org/drawingml/2006/main" noChangeAspect="1"/>
+            </wp:cNvGraphicFramePr>
+            <a:graphic xmlns:a="http://schemas.openxmlformats.org/drawingml/2006/main">
+              <a:graphicData uri="http://schemas.openxmlformats.org/drawingml/2006/picture">
+                <pic:pic xmlns:pic="http://schemas.openxmlformats.org/drawingml/2006/picture">
+                  <pic:nvPicPr>
+                    <pic:cNvPr id="1" name=""/>
+                    <pic:cNvPicPr/>
+                  </pic:nvPicPr>
+                  <pic:blipFill>
+                    <a:blip r:embed="rId39"/>
+                    <a:stretch>
+                      <a:fillRect/>
+                    </a:stretch>
+                  </pic:blipFill>
+                  <pic:spPr>
+                    <a:xfrm>
+                      <a:off x="0" y="0"/>
+                      <a:ext cx="1819048" cy="1933333"/>
+                    </a:xfrm>
+                    <a:prstGeom prst="rect">
+                      <a:avLst/>
+                    </a:prstGeom>
+                  </pic:spPr>
+                </pic:pic>
+              </a:graphicData>
+            </a:graphic>
+          </wp:inline>
+        </w:drawing>
+      </w:r>
+    </w:p>
+    <w:p>
+      <w:pPr>
+        <w:pStyle w:val="ListParagraph"/>
+        <w:ind w:left="0"/>
+        <w:rPr>
+          <w:color w:val="7030A0"/>
+          <w:sz w:val="28"/>
+          <w:szCs w:val="28"/>
+        </w:rPr>
+      </w:pPr>
+      <w:r>
+        <w:rPr>
+          <w:rFonts w:ascii="Calibri" w:hAnsi="Calibri" w:cs="Calibri"/>
+          <w:b/>
+          <w:bCs/>
+          <w:sz w:val="24"/>
+          <w:szCs w:val="24"/>
+          <w:u w:val="single"/>
+        </w:rPr>
+        <w:t>Bước 3:</w:t>
+      </w:r>
+      <w:r>
+        <w:rPr>
+          <w:rFonts w:ascii="Calibri" w:hAnsi="Calibri" w:cs="Calibri"/>
+          <w:sz w:val="24"/>
+          <w:szCs w:val="24"/>
+        </w:rPr>
+        <w:t xml:space="preserve"> Lựa chọn </w:t>
+      </w:r>
+      <w:r>
+        <w:rPr>
+          <w:rFonts w:ascii="Calibri" w:hAnsi="Calibri" w:cs="Calibri"/>
+          <w:sz w:val="24"/>
+          <w:szCs w:val="24"/>
+        </w:rPr>
+        <w:t>những lĩnh vực muốn lọc</w:t>
+      </w:r>
+    </w:p>
+    <w:p>
+      <w:pPr>
+        <w:pStyle w:val="ListParagraph"/>
+        <w:ind w:left="1080"/>
+        <w:jc w:val="center"/>
+        <w:rPr>
+          <w:rFonts w:ascii="Calibri" w:hAnsi="Calibri" w:cs="Calibri"/>
+          <w:sz w:val="24"/>
+          <w:szCs w:val="24"/>
+        </w:rPr>
+      </w:pPr>
+      <w:r>
+        <w:rPr>
+          <w:noProof/>
+        </w:rPr>
+        <w:lastRenderedPageBreak/>
+        <w:drawing>
+          <wp:inline distT="0" distB="0" distL="0" distR="0" wp14:anchorId="73396E3F" wp14:editId="7D4752B5">
+            <wp:extent cx="2371429" cy="4990476"/>
+            <wp:effectExtent l="0" t="0" r="0" b="635"/>
+            <wp:docPr id="11" name="Picture 11"/>
+            <wp:cNvGraphicFramePr>
+              <a:graphicFrameLocks xmlns:a="http://schemas.openxmlformats.org/drawingml/2006/main" noChangeAspect="1"/>
+            </wp:cNvGraphicFramePr>
+            <a:graphic xmlns:a="http://schemas.openxmlformats.org/drawingml/2006/main">
+              <a:graphicData uri="http://schemas.openxmlformats.org/drawingml/2006/picture">
+                <pic:pic xmlns:pic="http://schemas.openxmlformats.org/drawingml/2006/picture">
+                  <pic:nvPicPr>
+                    <pic:cNvPr id="1" name=""/>
+                    <pic:cNvPicPr/>
+                  </pic:nvPicPr>
+                  <pic:blipFill>
+                    <a:blip r:embed="rId40"/>
+                    <a:stretch>
+                      <a:fillRect/>
+                    </a:stretch>
+                  </pic:blipFill>
+                  <pic:spPr>
+                    <a:xfrm>
+                      <a:off x="0" y="0"/>
+                      <a:ext cx="2371429" cy="4990476"/>
+                    </a:xfrm>
+                    <a:prstGeom prst="rect">
+                      <a:avLst/>
+                    </a:prstGeom>
+                  </pic:spPr>
+                </pic:pic>
+              </a:graphicData>
+            </a:graphic>
+          </wp:inline>
+        </w:drawing>
+      </w:r>
+    </w:p>
+    <w:p>
+      <w:pPr>
+        <w:pStyle w:val="ListParagraph"/>
+        <w:ind w:left="1080"/>
+        <w:rPr>
+          <w:rFonts w:ascii="Calibri" w:hAnsi="Calibri" w:cs="Calibri"/>
+          <w:sz w:val="24"/>
+          <w:szCs w:val="24"/>
+        </w:rPr>
+      </w:pPr>
+    </w:p>
+    <w:p>
+      <w:pPr>
+        <w:pStyle w:val="Heading3"/>
+        <w:numPr>
+          <w:ilvl w:val="1"/>
+          <w:numId w:val="15"/>
+        </w:numPr>
+        <w:rPr>
+          <w:rFonts w:ascii="VIE-HandelGothic" w:hAnsi="VIE-HandelGothic" w:cs="Arial"/>
+          <w:color w:val="7030A0"/>
+          <w:sz w:val="26"/>
+          <w:szCs w:val="26"/>
+        </w:rPr>
+      </w:pPr>
+      <w:bookmarkStart w:id="49" w:name="_Toc41482248"/>
+      <w:r>
+        <w:rPr>
+          <w:rFonts w:ascii="VIE-HandelGothic" w:hAnsi="VIE-HandelGothic" w:cs="Arial"/>
+          <w:color w:val="7030A0"/>
+          <w:sz w:val="26"/>
+          <w:szCs w:val="26"/>
+        </w:rPr>
+        <w:t>Lọc ý tưởng theo trạng thái</w:t>
+      </w:r>
+      <w:bookmarkEnd w:id="49"/>
+    </w:p>
+    <w:p>
+      <w:pPr>
+        <w:pStyle w:val="ListParagraph"/>
+        <w:ind w:left="0"/>
+        <w:rPr>
+          <w:rFonts w:ascii="Calibri" w:hAnsi="Calibri" w:cs="Calibri"/>
+          <w:sz w:val="24"/>
+          <w:szCs w:val="24"/>
+        </w:rPr>
+      </w:pPr>
+      <w:r>
+        <w:rPr>
+          <w:rFonts w:ascii="Calibri" w:hAnsi="Calibri" w:cs="Calibri"/>
+          <w:b/>
+          <w:bCs/>
+          <w:sz w:val="24"/>
+          <w:szCs w:val="24"/>
+          <w:u w:val="single"/>
+        </w:rPr>
+        <w:t>Bước 1:</w:t>
+      </w:r>
+      <w:r>
+        <w:rPr>
+          <w:rFonts w:ascii="Calibri" w:hAnsi="Calibri" w:cs="Calibri"/>
+          <w:sz w:val="24"/>
+          <w:szCs w:val="24"/>
+        </w:rPr>
+        <w:t xml:space="preserve"> </w:t>
+      </w:r>
+      <w:r>
+        <w:rPr>
+          <w:rFonts w:ascii="Calibri" w:hAnsi="Calibri" w:cs="Calibri"/>
+          <w:sz w:val="24"/>
+          <w:szCs w:val="24"/>
+        </w:rPr>
+        <w:t>Bấm vào biểu tượng</w:t>
+      </w:r>
+      <w:r>
+        <w:rPr>
+          <w:rFonts w:ascii="Calibri" w:hAnsi="Calibri" w:cs="Calibri"/>
+          <w:noProof/>
+          <w:sz w:val="24"/>
+          <w:szCs w:val="24"/>
+        </w:rPr>
+        <w:drawing>
+          <wp:inline distT="0" distB="0" distL="0" distR="0" wp14:anchorId="346A56B7" wp14:editId="2E00D3A0">
+            <wp:extent cx="237490" cy="201295"/>
+            <wp:effectExtent l="0" t="0" r="0" b="8255"/>
+            <wp:docPr id="16" name="Picture 16"/>
+            <wp:cNvGraphicFramePr>
+              <a:graphicFrameLocks xmlns:a="http://schemas.openxmlformats.org/drawingml/2006/main" noChangeAspect="1"/>
+            </wp:cNvGraphicFramePr>
+            <a:graphic xmlns:a="http://schemas.openxmlformats.org/drawingml/2006/main">
+              <a:graphicData uri="http://schemas.openxmlformats.org/drawingml/2006/picture">
+                <pic:pic xmlns:pic="http://schemas.openxmlformats.org/drawingml/2006/picture">
+                  <pic:nvPicPr>
+                    <pic:cNvPr id="0" name="Picture 2"/>
+                    <pic:cNvPicPr>
+                      <a:picLocks noChangeAspect="1" noChangeArrowheads="1"/>
+                    </pic:cNvPicPr>
+                  </pic:nvPicPr>
+                  <pic:blipFill>
+                    <a:blip r:embed="rId41">
+                      <a:extLst>
+                        <a:ext uri="{28A0092B-C50C-407E-A947-70E740481C1C}">
+                          <a14:useLocalDpi xmlns:a14="http://schemas.microsoft.com/office/drawing/2010/main" val="0"/>
+                        </a:ext>
+                      </a:extLst>
+                    </a:blip>
+                    <a:srcRect/>
+                    <a:stretch>
+                      <a:fillRect/>
+                    </a:stretch>
+                  </pic:blipFill>
+                  <pic:spPr bwMode="auto">
+                    <a:xfrm>
+                      <a:off x="0" y="0"/>
+                      <a:ext cx="237490" cy="201295"/>
+                    </a:xfrm>
+                    <a:prstGeom prst="rect">
+                      <a:avLst/>
+                    </a:prstGeom>
+                    <a:noFill/>
+                  </pic:spPr>
+                </pic:pic>
+              </a:graphicData>
+            </a:graphic>
+          </wp:inline>
+        </w:drawing>
+      </w:r>
+      <w:r>
+        <w:rPr>
+          <w:rFonts w:ascii="Calibri" w:hAnsi="Calibri" w:cs="Calibri"/>
+          <w:sz w:val="24"/>
+          <w:szCs w:val="24"/>
+        </w:rPr>
+        <w:t xml:space="preserve"> ở góc trên bên phải màn hình</w:t>
+      </w:r>
+    </w:p>
+    <w:p>
+      <w:pPr>
+        <w:pStyle w:val="ListParagraph"/>
+        <w:ind w:left="0"/>
+        <w:rPr>
+          <w:rFonts w:ascii="Calibri" w:hAnsi="Calibri" w:cs="Calibri"/>
+          <w:sz w:val="24"/>
+          <w:szCs w:val="24"/>
+        </w:rPr>
+      </w:pPr>
+    </w:p>
+    <w:p>
+      <w:pPr>
+        <w:pStyle w:val="ListParagraph"/>
+        <w:ind w:left="0"/>
+        <w:rPr>
+          <w:rFonts w:ascii="Calibri" w:hAnsi="Calibri" w:cs="Calibri"/>
+          <w:b/>
+          <w:bCs/>
+          <w:sz w:val="24"/>
+          <w:szCs w:val="24"/>
+        </w:rPr>
+      </w:pPr>
+      <w:r>
+        <w:rPr>
+          <w:rFonts w:ascii="Calibri" w:hAnsi="Calibri" w:cs="Calibri"/>
+          <w:b/>
+          <w:bCs/>
+          <w:sz w:val="24"/>
+          <w:szCs w:val="24"/>
+          <w:u w:val="single"/>
+        </w:rPr>
+        <w:t>Bước 2:</w:t>
+      </w:r>
+      <w:r>
+        <w:rPr>
+          <w:rFonts w:ascii="Calibri" w:hAnsi="Calibri" w:cs="Calibri"/>
+          <w:sz w:val="24"/>
+          <w:szCs w:val="24"/>
+        </w:rPr>
+        <w:t xml:space="preserve"> Bấm chọn </w:t>
+      </w:r>
+      <w:r>
+        <w:rPr>
+          <w:rFonts w:ascii="Calibri" w:hAnsi="Calibri" w:cs="Calibri"/>
+          <w:b/>
+          <w:bCs/>
+          <w:sz w:val="24"/>
+          <w:szCs w:val="24"/>
+        </w:rPr>
+        <w:t>Lọc theo trạng thái</w:t>
+      </w:r>
+    </w:p>
+    <w:p>
+      <w:pPr>
+        <w:pStyle w:val="ListParagraph"/>
+        <w:ind w:left="0"/>
+        <w:jc w:val="center"/>
+        <w:rPr>
+          <w:rFonts w:ascii="Calibri" w:hAnsi="Calibri" w:cs="Calibri"/>
+          <w:sz w:val="24"/>
+          <w:szCs w:val="24"/>
+        </w:rPr>
+      </w:pPr>
+      <w:r>
+        <w:rPr>
+          <w:noProof/>
+        </w:rPr>
+        <w:drawing>
+          <wp:inline distT="0" distB="0" distL="0" distR="0" wp14:anchorId="0617816C" wp14:editId="4ECCBF69">
+            <wp:extent cx="1885714" cy="2047619"/>
+            <wp:effectExtent l="0" t="0" r="635" b="0"/>
+            <wp:docPr id="14" name="Picture 14"/>
+            <wp:cNvGraphicFramePr>
+              <a:graphicFrameLocks xmlns:a="http://schemas.openxmlformats.org/drawingml/2006/main" noChangeAspect="1"/>
+            </wp:cNvGraphicFramePr>
+            <a:graphic xmlns:a="http://schemas.openxmlformats.org/drawingml/2006/main">
+              <a:graphicData uri="http://schemas.openxmlformats.org/drawingml/2006/picture">
+                <pic:pic xmlns:pic="http://schemas.openxmlformats.org/drawingml/2006/picture">
+                  <pic:nvPicPr>
+                    <pic:cNvPr id="1" name=""/>
+                    <pic:cNvPicPr/>
+                  </pic:nvPicPr>
+                  <pic:blipFill>
+                    <a:blip r:embed="rId42"/>
+                    <a:stretch>
+                      <a:fillRect/>
+                    </a:stretch>
+                  </pic:blipFill>
+                  <pic:spPr>
+                    <a:xfrm>
+                      <a:off x="0" y="0"/>
+                      <a:ext cx="1885714" cy="2047619"/>
+                    </a:xfrm>
+                    <a:prstGeom prst="rect">
+                      <a:avLst/>
+                    </a:prstGeom>
+                  </pic:spPr>
+                </pic:pic>
+              </a:graphicData>
+            </a:graphic>
+          </wp:inline>
+        </w:drawing>
+      </w:r>
+    </w:p>
+    <w:p>
+      <w:pPr>
+        <w:pStyle w:val="ListParagraph"/>
+        <w:ind w:left="0"/>
+        <w:rPr>
+          <w:rFonts w:ascii="Calibri" w:hAnsi="Calibri" w:cs="Calibri"/>
+          <w:sz w:val="24"/>
+          <w:szCs w:val="24"/>
+        </w:rPr>
+      </w:pPr>
+      <w:r>
+        <w:rPr>
+          <w:rFonts w:ascii="Calibri" w:hAnsi="Calibri" w:cs="Calibri"/>
+          <w:b/>
+          <w:bCs/>
+          <w:sz w:val="24"/>
+          <w:szCs w:val="24"/>
+          <w:u w:val="single"/>
+        </w:rPr>
+        <w:t>Bước 3:</w:t>
+      </w:r>
+      <w:r>
+        <w:rPr>
+          <w:rFonts w:ascii="Calibri" w:hAnsi="Calibri" w:cs="Calibri"/>
+          <w:sz w:val="24"/>
+          <w:szCs w:val="24"/>
+        </w:rPr>
+        <w:t xml:space="preserve"> Chọn những trạng thái muốn lọc</w:t>
+      </w:r>
+    </w:p>
+    <w:p>
+      <w:pPr>
+        <w:pStyle w:val="ListParagraph"/>
+        <w:ind w:left="1080"/>
+        <w:jc w:val="center"/>
+        <w:rPr>
+          <w:rFonts w:ascii="Calibri" w:hAnsi="Calibri" w:cs="Calibri"/>
+          <w:sz w:val="24"/>
+          <w:szCs w:val="24"/>
+        </w:rPr>
+      </w:pPr>
+      <w:r>
+        <w:rPr>
+          <w:noProof/>
+        </w:rPr>
+        <w:lastRenderedPageBreak/>
+        <w:drawing>
+          <wp:inline distT="0" distB="0" distL="0" distR="0" wp14:anchorId="717431AB" wp14:editId="11A25E57">
+            <wp:extent cx="2361905" cy="3961905"/>
+            <wp:effectExtent l="0" t="0" r="635" b="635"/>
+            <wp:docPr id="15" name="Picture 15"/>
+            <wp:cNvGraphicFramePr>
+              <a:graphicFrameLocks xmlns:a="http://schemas.openxmlformats.org/drawingml/2006/main" noChangeAspect="1"/>
+            </wp:cNvGraphicFramePr>
+            <a:graphic xmlns:a="http://schemas.openxmlformats.org/drawingml/2006/main">
+              <a:graphicData uri="http://schemas.openxmlformats.org/drawingml/2006/picture">
+                <pic:pic xmlns:pic="http://schemas.openxmlformats.org/drawingml/2006/picture">
+                  <pic:nvPicPr>
+                    <pic:cNvPr id="1" name=""/>
+                    <pic:cNvPicPr/>
+                  </pic:nvPicPr>
+                  <pic:blipFill>
+                    <a:blip r:embed="rId43"/>
+                    <a:stretch>
+                      <a:fillRect/>
+                    </a:stretch>
+                  </pic:blipFill>
+                  <pic:spPr>
+                    <a:xfrm>
+                      <a:off x="0" y="0"/>
+                      <a:ext cx="2361905" cy="3961905"/>
+                    </a:xfrm>
+                    <a:prstGeom prst="rect">
+                      <a:avLst/>
+                    </a:prstGeom>
+                  </pic:spPr>
+                </pic:pic>
+              </a:graphicData>
+            </a:graphic>
+          </wp:inline>
+        </w:drawing>
+      </w:r>
+    </w:p>
+    <w:p>
+      <w:pPr>
+        <w:pStyle w:val="ListParagraph"/>
+        <w:ind w:left="1080"/>
+        <w:rPr>
+          <w:rFonts w:ascii="Calibri" w:hAnsi="Calibri" w:cs="Calibri"/>
+          <w:sz w:val="24"/>
+          <w:szCs w:val="24"/>
+        </w:rPr>
+      </w:pPr>
+    </w:p>
+    <w:p>
+      <w:pPr>
+        <w:pStyle w:val="Heading3"/>
+        <w:numPr>
+          <w:ilvl w:val="1"/>
+          <w:numId w:val="15"/>
+        </w:numPr>
+        <w:rPr>
+          <w:rFonts w:ascii="VIE-HandelGothic" w:hAnsi="VIE-HandelGothic" w:cs="Arial"/>
+          <w:color w:val="7030A0"/>
+          <w:sz w:val="26"/>
+          <w:szCs w:val="26"/>
+        </w:rPr>
+      </w:pPr>
+      <w:bookmarkStart w:id="50" w:name="_Toc41482249"/>
+      <w:r>
+        <w:rPr>
+          <w:rFonts w:ascii="VIE-HandelGothic" w:hAnsi="VIE-HandelGothic" w:cs="Arial"/>
+          <w:color w:val="7030A0"/>
+          <w:sz w:val="26"/>
+          <w:szCs w:val="26"/>
+        </w:rPr>
+        <w:t>Tùy chọn tìm kiếm</w:t>
+      </w:r>
+      <w:bookmarkEnd w:id="50"/>
+    </w:p>
+    <w:p>
+      <w:pPr>
+        <w:pStyle w:val="ListParagraph"/>
+        <w:ind w:left="0"/>
+        <w:rPr>
+          <w:rFonts w:ascii="Calibri" w:hAnsi="Calibri" w:cs="Calibri"/>
+          <w:sz w:val="24"/>
+          <w:szCs w:val="24"/>
+        </w:rPr>
+      </w:pPr>
+      <w:r>
+        <w:rPr>
+          <w:rFonts w:ascii="Calibri" w:hAnsi="Calibri" w:cs="Calibri"/>
+          <w:b/>
+          <w:bCs/>
+          <w:sz w:val="24"/>
+          <w:szCs w:val="24"/>
+          <w:u w:val="single"/>
+        </w:rPr>
+        <w:t>Bước 1:</w:t>
+      </w:r>
+      <w:r>
+        <w:rPr>
+          <w:rFonts w:ascii="Calibri" w:hAnsi="Calibri" w:cs="Calibri"/>
+          <w:sz w:val="24"/>
+          <w:szCs w:val="24"/>
+        </w:rPr>
+        <w:t xml:space="preserve"> </w:t>
+      </w:r>
+      <w:r>
+        <w:rPr>
+          <w:rFonts w:ascii="Calibri" w:hAnsi="Calibri" w:cs="Calibri"/>
+          <w:sz w:val="24"/>
+          <w:szCs w:val="24"/>
+        </w:rPr>
+        <w:t>Bấm vào biểu tượng</w:t>
+      </w:r>
+      <w:r>
+        <w:rPr>
+          <w:rFonts w:ascii="Calibri" w:hAnsi="Calibri" w:cs="Calibri"/>
+          <w:noProof/>
+          <w:sz w:val="24"/>
+          <w:szCs w:val="24"/>
+        </w:rPr>
+        <w:drawing>
+          <wp:inline distT="0" distB="0" distL="0" distR="0" wp14:anchorId="086FB029" wp14:editId="3FC5C66C">
+            <wp:extent cx="237490" cy="201295"/>
+            <wp:effectExtent l="0" t="0" r="0" b="8255"/>
+            <wp:docPr id="19" name="Picture 19"/>
+            <wp:cNvGraphicFramePr>
+              <a:graphicFrameLocks xmlns:a="http://schemas.openxmlformats.org/drawingml/2006/main" noChangeAspect="1"/>
+            </wp:cNvGraphicFramePr>
+            <a:graphic xmlns:a="http://schemas.openxmlformats.org/drawingml/2006/main">
+              <a:graphicData uri="http://schemas.openxmlformats.org/drawingml/2006/picture">
+                <pic:pic xmlns:pic="http://schemas.openxmlformats.org/drawingml/2006/picture">
+                  <pic:nvPicPr>
+                    <pic:cNvPr id="0" name="Picture 2"/>
+                    <pic:cNvPicPr>
+                      <a:picLocks noChangeAspect="1" noChangeArrowheads="1"/>
+                    </pic:cNvPicPr>
+                  </pic:nvPicPr>
+                  <pic:blipFill>
+                    <a:blip r:embed="rId41">
+                      <a:extLst>
+                        <a:ext uri="{28A0092B-C50C-407E-A947-70E740481C1C}">
+                          <a14:useLocalDpi xmlns:a14="http://schemas.microsoft.com/office/drawing/2010/main" val="0"/>
+                        </a:ext>
+                      </a:extLst>
+                    </a:blip>
+                    <a:srcRect/>
+                    <a:stretch>
+                      <a:fillRect/>
+                    </a:stretch>
+                  </pic:blipFill>
+                  <pic:spPr bwMode="auto">
+                    <a:xfrm>
+                      <a:off x="0" y="0"/>
+                      <a:ext cx="237490" cy="201295"/>
+                    </a:xfrm>
+                    <a:prstGeom prst="rect">
+                      <a:avLst/>
+                    </a:prstGeom>
+                    <a:noFill/>
+                  </pic:spPr>
+                </pic:pic>
+              </a:graphicData>
+            </a:graphic>
+          </wp:inline>
+        </w:drawing>
+      </w:r>
+      <w:r>
+        <w:rPr>
+          <w:rFonts w:ascii="Calibri" w:hAnsi="Calibri" w:cs="Calibri"/>
+          <w:sz w:val="24"/>
+          <w:szCs w:val="24"/>
+        </w:rPr>
+        <w:t xml:space="preserve"> ở góc trên bên phải màn hình</w:t>
+      </w:r>
+    </w:p>
+    <w:p>
+      <w:pPr>
+        <w:pStyle w:val="ListParagraph"/>
+        <w:ind w:left="0"/>
+        <w:rPr>
+          <w:rFonts w:ascii="Calibri" w:hAnsi="Calibri" w:cs="Calibri"/>
+          <w:sz w:val="24"/>
+          <w:szCs w:val="24"/>
+        </w:rPr>
+      </w:pPr>
+    </w:p>
+    <w:p>
+      <w:pPr>
+        <w:pStyle w:val="ListParagraph"/>
+        <w:ind w:left="0"/>
+        <w:rPr>
+          <w:rFonts w:ascii="Calibri" w:hAnsi="Calibri" w:cs="Calibri"/>
+          <w:sz w:val="24"/>
+          <w:szCs w:val="24"/>
+        </w:rPr>
+      </w:pPr>
+      <w:r>
+        <w:rPr>
+          <w:rFonts w:ascii="Calibri" w:hAnsi="Calibri" w:cs="Calibri"/>
+          <w:b/>
+          <w:bCs/>
+          <w:sz w:val="24"/>
+          <w:szCs w:val="24"/>
+          <w:u w:val="single"/>
+        </w:rPr>
+        <w:t>Bước 2:</w:t>
+      </w:r>
+      <w:r>
+        <w:rPr>
+          <w:rFonts w:ascii="Calibri" w:hAnsi="Calibri" w:cs="Calibri"/>
+          <w:sz w:val="24"/>
+          <w:szCs w:val="24"/>
+        </w:rPr>
+        <w:t xml:space="preserve"> </w:t>
+      </w:r>
+      <w:r>
+        <w:rPr>
+          <w:rFonts w:ascii="Calibri" w:hAnsi="Calibri" w:cs="Calibri"/>
+          <w:sz w:val="24"/>
+          <w:szCs w:val="24"/>
+        </w:rPr>
+        <w:t xml:space="preserve">Bấm chọn </w:t>
+      </w:r>
+      <w:r>
+        <w:rPr>
+          <w:rFonts w:ascii="Calibri" w:hAnsi="Calibri" w:cs="Calibri"/>
+          <w:b/>
+          <w:bCs/>
+          <w:sz w:val="24"/>
+          <w:szCs w:val="24"/>
+        </w:rPr>
+        <w:t>Tùy chọn tìm kiếm</w:t>
+      </w:r>
+    </w:p>
+    <w:p>
+      <w:pPr>
+        <w:pStyle w:val="ListParagraph"/>
+        <w:ind w:left="0"/>
+        <w:jc w:val="center"/>
+        <w:rPr>
+          <w:rFonts w:ascii="Calibri" w:hAnsi="Calibri" w:cs="Calibri"/>
+          <w:sz w:val="24"/>
+          <w:szCs w:val="24"/>
+        </w:rPr>
+      </w:pPr>
+      <w:r>
+        <w:rPr>
+          <w:noProof/>
+        </w:rPr>
+        <w:drawing>
+          <wp:inline distT="0" distB="0" distL="0" distR="0" wp14:anchorId="24C67A58" wp14:editId="6D505630">
+            <wp:extent cx="1819048" cy="1952381"/>
+            <wp:effectExtent l="0" t="0" r="0" b="0"/>
+            <wp:docPr id="17" name="Picture 17"/>
+            <wp:cNvGraphicFramePr>
+              <a:graphicFrameLocks xmlns:a="http://schemas.openxmlformats.org/drawingml/2006/main" noChangeAspect="1"/>
+            </wp:cNvGraphicFramePr>
+            <a:graphic xmlns:a="http://schemas.openxmlformats.org/drawingml/2006/main">
+              <a:graphicData uri="http://schemas.openxmlformats.org/drawingml/2006/picture">
+                <pic:pic xmlns:pic="http://schemas.openxmlformats.org/drawingml/2006/picture">
+                  <pic:nvPicPr>
+                    <pic:cNvPr id="1" name=""/>
+                    <pic:cNvPicPr/>
+                  </pic:nvPicPr>
+                  <pic:blipFill>
+                    <a:blip r:embed="rId44"/>
+                    <a:stretch>
+                      <a:fillRect/>
+                    </a:stretch>
+                  </pic:blipFill>
+                  <pic:spPr>
+                    <a:xfrm>
+                      <a:off x="0" y="0"/>
+                      <a:ext cx="1819048" cy="1952381"/>
+                    </a:xfrm>
+                    <a:prstGeom prst="rect">
+                      <a:avLst/>
+                    </a:prstGeom>
+                  </pic:spPr>
+                </pic:pic>
+              </a:graphicData>
+            </a:graphic>
+          </wp:inline>
+        </w:drawing>
+      </w:r>
+    </w:p>
+    <w:p>
+      <w:pPr>
+        <w:pStyle w:val="ListParagraph"/>
+        <w:ind w:left="0"/>
+        <w:rPr>
+          <w:rFonts w:ascii="Calibri" w:hAnsi="Calibri" w:cs="Calibri"/>
+          <w:sz w:val="24"/>
+          <w:szCs w:val="24"/>
+        </w:rPr>
+      </w:pPr>
+      <w:r>
+        <w:rPr>
+          <w:rFonts w:ascii="Calibri" w:hAnsi="Calibri" w:cs="Calibri"/>
+          <w:b/>
+          <w:bCs/>
+          <w:sz w:val="24"/>
+          <w:szCs w:val="24"/>
+          <w:u w:val="single"/>
+        </w:rPr>
+        <w:t>Bước 3:</w:t>
+      </w:r>
+      <w:r>
+        <w:rPr>
+          <w:rFonts w:ascii="Calibri" w:hAnsi="Calibri" w:cs="Calibri"/>
+          <w:sz w:val="24"/>
+          <w:szCs w:val="24"/>
+        </w:rPr>
+        <w:t xml:space="preserve"> </w:t>
+      </w:r>
+      <w:r>
+        <w:rPr>
+          <w:rFonts w:ascii="Calibri" w:hAnsi="Calibri" w:cs="Calibri"/>
+          <w:sz w:val="24"/>
+          <w:szCs w:val="24"/>
+        </w:rPr>
+        <w:t>Chọn tùy chọn tìm kiếm mong muốn</w:t>
+      </w:r>
+    </w:p>
+    <w:p>
+      <w:pPr>
+        <w:pStyle w:val="ListParagraph"/>
+        <w:ind w:left="1080"/>
+        <w:jc w:val="center"/>
+        <w:rPr>
+          <w:rFonts w:ascii="Calibri" w:hAnsi="Calibri" w:cs="Calibri"/>
+          <w:sz w:val="24"/>
+          <w:szCs w:val="24"/>
+        </w:rPr>
+      </w:pPr>
+      <w:r>
+        <w:rPr>
+          <w:noProof/>
+        </w:rPr>
+        <w:lastRenderedPageBreak/>
+        <w:drawing>
+          <wp:inline distT="0" distB="0" distL="0" distR="0" wp14:anchorId="3EC92B7F" wp14:editId="46968ADE">
+            <wp:extent cx="2380952" cy="1800000"/>
+            <wp:effectExtent l="0" t="0" r="635" b="0"/>
+            <wp:docPr id="18" name="Picture 18"/>
+            <wp:cNvGraphicFramePr>
+              <a:graphicFrameLocks xmlns:a="http://schemas.openxmlformats.org/drawingml/2006/main" noChangeAspect="1"/>
+            </wp:cNvGraphicFramePr>
+            <a:graphic xmlns:a="http://schemas.openxmlformats.org/drawingml/2006/main">
+              <a:graphicData uri="http://schemas.openxmlformats.org/drawingml/2006/picture">
+                <pic:pic xmlns:pic="http://schemas.openxmlformats.org/drawingml/2006/picture">
+                  <pic:nvPicPr>
+                    <pic:cNvPr id="1" name=""/>
+                    <pic:cNvPicPr/>
+                  </pic:nvPicPr>
+                  <pic:blipFill>
+                    <a:blip r:embed="rId45"/>
+                    <a:stretch>
+                      <a:fillRect/>
+                    </a:stretch>
+                  </pic:blipFill>
+                  <pic:spPr>
+                    <a:xfrm>
+                      <a:off x="0" y="0"/>
+                      <a:ext cx="2380952" cy="1800000"/>
+                    </a:xfrm>
+                    <a:prstGeom prst="rect">
+                      <a:avLst/>
+                    </a:prstGeom>
+                  </pic:spPr>
+                </pic:pic>
+              </a:graphicData>
+            </a:graphic>
+          </wp:inline>
+        </w:drawing>
+      </w:r>
+    </w:p>
+    <w:p>
+      <w:pPr>
+        <w:pStyle w:val="ListParagraph"/>
+        <w:ind w:left="1080"/>
+        <w:rPr>
+          <w:rFonts w:ascii="Calibri" w:hAnsi="Calibri" w:cs="Calibri"/>
+          <w:sz w:val="24"/>
+          <w:szCs w:val="24"/>
+        </w:rPr>
+      </w:pPr>
+    </w:p>
+    <w:p>
+      <w:pPr>
+        <w:pStyle w:val="Heading2"/>
+        <w:numPr>
+          <w:ilvl w:val="0"/>
+          <w:numId w:val="15"/>
+        </w:numPr>
+      </w:pPr>
+      <w:bookmarkStart w:id="51" w:name="_Toc41482250"/>
+      <w:r>
+        <w:rPr>
+          <w:rFonts w:ascii="VIE-HandelGothic" w:hAnsi="VIE-HandelGothic" w:cs="Arial"/>
+          <w:noProof/>
+        </w:rPr>
+        <w:t>Thêm</w:t>
+      </w:r>
+      <w:r>
+        <w:rPr>
+          <w:rFonts w:ascii="VIE-HandelGothic" w:hAnsi="VIE-HandelGothic" w:cs="Arial"/>
+          <w:noProof/>
+        </w:rPr>
+        <w:t xml:space="preserve"> mới</w:t>
+      </w:r>
+      <w:r>
+        <w:rPr>
+          <w:rFonts w:ascii="VIE-HandelGothic" w:hAnsi="VIE-HandelGothic" w:cs="Arial"/>
+          <w:noProof/>
+        </w:rPr>
+        <w:t>/Sửa/Chuyển trạng thái</w:t>
+      </w:r>
+      <w:r>
+        <w:rPr>
+          <w:rFonts w:ascii="VIE-HandelGothic" w:hAnsi="VIE-HandelGothic" w:cs="Arial"/>
+          <w:noProof/>
+        </w:rPr>
+        <w:t xml:space="preserve"> ý tưởng</w:t>
+      </w:r>
+      <w:bookmarkEnd w:id="42"/>
+      <w:bookmarkEnd w:id="43"/>
+      <w:bookmarkEnd w:id="51"/>
+    </w:p>
+    <w:p>
+      <w:pPr>
+        <w:pStyle w:val="Heading3"/>
+        <w:numPr>
+          <w:ilvl w:val="1"/>
+          <w:numId w:val="15"/>
+        </w:numPr>
+        <w:rPr>
+          <w:rFonts w:ascii="VIE-HandelGothic" w:hAnsi="VIE-HandelGothic" w:cs="Arial"/>
+          <w:color w:val="7030A0"/>
+          <w:sz w:val="26"/>
+          <w:szCs w:val="26"/>
+          <w:lang w:val="vi-VN"/>
+        </w:rPr>
+      </w:pPr>
+      <w:bookmarkStart w:id="52" w:name="_Toc33712152"/>
+      <w:bookmarkStart w:id="53" w:name="_Toc40947590"/>
+      <w:bookmarkStart w:id="54" w:name="_Toc41482251"/>
+      <w:r>
+        <w:rPr>
+          <w:rFonts w:ascii="VIE-HandelGothic" w:hAnsi="VIE-HandelGothic" w:cs="Arial"/>
+          <w:color w:val="7030A0"/>
+          <w:sz w:val="26"/>
+          <w:szCs w:val="26"/>
+        </w:rPr>
+        <w:t xml:space="preserve">Chức năng </w:t>
+      </w:r>
+      <w:r>
+        <w:rPr>
+          <w:rFonts w:ascii="VIE-HandelGothic" w:hAnsi="VIE-HandelGothic" w:cs="Arial"/>
+          <w:color w:val="7030A0"/>
+          <w:sz w:val="26"/>
+          <w:szCs w:val="26"/>
+          <w:lang w:val="vi-VN"/>
+        </w:rPr>
+        <w:t>thêm</w:t>
+      </w:r>
+      <w:r>
+        <w:rPr>
+          <w:rFonts w:ascii="VIE-HandelGothic" w:hAnsi="VIE-HandelGothic" w:cs="Arial"/>
+          <w:color w:val="7030A0"/>
+          <w:sz w:val="26"/>
+          <w:szCs w:val="26"/>
+          <w:lang w:val="vi-VN"/>
+        </w:rPr>
+        <w:t xml:space="preserve"> mới</w:t>
+      </w:r>
+      <w:r>
+        <w:rPr>
+          <w:rFonts w:ascii="VIE-HandelGothic" w:hAnsi="VIE-HandelGothic" w:cs="Arial"/>
+          <w:color w:val="7030A0"/>
+          <w:sz w:val="26"/>
+          <w:szCs w:val="26"/>
+          <w:lang w:val="vi-VN"/>
+        </w:rPr>
+        <w:t xml:space="preserve"> ý tưởng</w:t>
+      </w:r>
+      <w:bookmarkEnd w:id="52"/>
+      <w:bookmarkEnd w:id="53"/>
+      <w:bookmarkEnd w:id="54"/>
+    </w:p>
+    <w:p>
+      <w:pPr>
+        <w:rPr>
+          <w:rFonts w:ascii="VIE-HandelGothic" w:hAnsi="VIE-HandelGothic" w:cs="Arial"/>
+          <w:sz w:val="24"/>
+          <w:szCs w:val="24"/>
+        </w:rPr>
+      </w:pPr>
+    </w:p>
+    <w:p>
+      <w:pPr>
+        <w:rPr>
+          <w:rFonts w:ascii="VIE-HandelGothic" w:hAnsi="VIE-HandelGothic" w:cs="Arial"/>
+          <w:sz w:val="24"/>
+          <w:szCs w:val="24"/>
+        </w:rPr>
+      </w:pPr>
+      <w:r>
+        <w:rPr>
+          <w:rFonts w:ascii="VIE-HandelGothic" w:hAnsi="VIE-HandelGothic" w:cs="Arial"/>
+          <w:sz w:val="24"/>
+          <w:szCs w:val="24"/>
+        </w:rPr>
+        <w:t>Tại màn hình giao diện chính của chương trình:</w:t>
+      </w:r>
+    </w:p>
+    <w:p>
+      <w:pPr>
+        <w:rPr>
+          <w:rFonts w:ascii="VIE-HandelGothic" w:hAnsi="VIE-HandelGothic" w:cs="Arial"/>
+          <w:sz w:val="24"/>
+          <w:szCs w:val="24"/>
+        </w:rPr>
+      </w:pPr>
+      <w:r>
+        <w:rPr>
+          <w:rFonts w:ascii="VIE-HandelGothic" w:hAnsi="VIE-HandelGothic" w:cs="Arial"/>
+          <w:b/>
+          <w:bCs/>
+          <w:sz w:val="24"/>
+          <w:szCs w:val="24"/>
+          <w:u w:val="single"/>
+        </w:rPr>
+        <w:t>Bước 1:</w:t>
+      </w:r>
+      <w:r>
+        <w:rPr>
+          <w:rFonts w:ascii="VIE-HandelGothic" w:hAnsi="VIE-HandelGothic" w:cs="Arial"/>
+          <w:sz w:val="24"/>
+          <w:szCs w:val="24"/>
+        </w:rPr>
+        <w:t xml:space="preserve"> Bấm nút </w:t>
+      </w:r>
+      <w:r>
+        <w:rPr>
+          <w:rFonts w:ascii="VIE-HandelGothic" w:hAnsi="VIE-HandelGothic" w:cs="Arial"/>
+          <w:b/>
+          <w:bCs/>
+          <w:color w:val="000000" w:themeColor="text1"/>
+          <w:sz w:val="24"/>
+          <w:szCs w:val="24"/>
+        </w:rPr>
+        <w:t>Phòng ý tưởng</w:t>
+      </w:r>
+      <w:r>
+        <w:rPr>
+          <w:rFonts w:ascii="VIE-HandelGothic" w:hAnsi="VIE-HandelGothic" w:cs="Arial"/>
+          <w:color w:val="000000" w:themeColor="text1"/>
+          <w:sz w:val="24"/>
+          <w:szCs w:val="24"/>
+        </w:rPr>
+        <w:t xml:space="preserve"> </w:t>
+      </w:r>
+      <w:r>
+        <w:rPr>
+          <w:rFonts w:ascii="VIE-HandelGothic" w:hAnsi="VIE-HandelGothic" w:cs="Arial"/>
+          <w:sz w:val="24"/>
+          <w:szCs w:val="24"/>
+        </w:rPr>
+        <w:t>tại menu chức năng bên trái</w:t>
+      </w:r>
+    </w:p>
+    <w:p>
+      <w:pPr>
+        <w:rPr>
+          <w:rFonts w:ascii="VIE-HandelGothic" w:hAnsi="VIE-HandelGothic"/>
+        </w:rPr>
+      </w:pPr>
+      <w:r>
+        <w:rPr>
+          <w:rFonts w:ascii="VIE-HandelGothic" w:hAnsi="VIE-HandelGothic" w:cs="Arial"/>
+          <w:b/>
+          <w:bCs/>
+          <w:sz w:val="24"/>
+          <w:szCs w:val="24"/>
+          <w:u w:val="single"/>
+        </w:rPr>
+        <w:t>Bước 2:</w:t>
+      </w:r>
+      <w:r>
+        <w:rPr>
+          <w:rFonts w:ascii="VIE-HandelGothic" w:hAnsi="VIE-HandelGothic" w:cs="Arial"/>
+          <w:sz w:val="24"/>
+          <w:szCs w:val="24"/>
+        </w:rPr>
+        <w:t xml:space="preserve"> </w:t>
+      </w:r>
+      <w:r>
+        <w:rPr>
+          <w:rFonts w:ascii="VIE-HandelGothic" w:hAnsi="VIE-HandelGothic" w:cs="Arial"/>
+          <w:sz w:val="24"/>
+          <w:szCs w:val="24"/>
+        </w:rPr>
+        <w:t>Bấm nút</w:t>
+      </w:r>
+      <w:r>
+        <w:rPr>
+          <w:rFonts w:ascii="VIE-HandelGothic" w:hAnsi="VIE-HandelGothic" w:cs="Arial"/>
+          <w:sz w:val="24"/>
+          <w:szCs w:val="24"/>
+        </w:rPr>
+        <w:t xml:space="preserve"> </w:t>
+      </w:r>
+      <w:r>
+        <w:rPr>
+          <w:rFonts w:ascii="VIE-HandelGothic" w:hAnsi="VIE-HandelGothic"/>
+          <w:noProof/>
+        </w:rPr>
+        <w:drawing>
+          <wp:inline distT="0" distB="0" distL="0" distR="0" wp14:anchorId="550D6741" wp14:editId="4BE4FA22">
+            <wp:extent cx="342900" cy="342900"/>
+            <wp:effectExtent l="0" t="0" r="0" b="0"/>
+            <wp:docPr id="55" name="Picture 55"/>
+            <wp:cNvGraphicFramePr>
+              <a:graphicFrameLocks xmlns:a="http://schemas.openxmlformats.org/drawingml/2006/main" noChangeAspect="1"/>
+            </wp:cNvGraphicFramePr>
+            <a:graphic xmlns:a="http://schemas.openxmlformats.org/drawingml/2006/main">
+              <a:graphicData uri="http://schemas.openxmlformats.org/drawingml/2006/picture">
+                <pic:pic xmlns:pic="http://schemas.openxmlformats.org/drawingml/2006/picture">
+                  <pic:nvPicPr>
+                    <pic:cNvPr id="1" name=""/>
+                    <pic:cNvPicPr/>
+                  </pic:nvPicPr>
+                  <pic:blipFill>
+                    <a:blip r:embed="rId46"/>
+                    <a:stretch>
+                      <a:fillRect/>
+                    </a:stretch>
+                  </pic:blipFill>
+                  <pic:spPr>
+                    <a:xfrm>
+                      <a:off x="0" y="0"/>
                       <a:ext cx="342900" cy="342900"/>
                     </a:xfrm>
                     <a:prstGeom prst="rect">
@@ -7618,13 +9846,6 @@
     <w:p>
       <w:pPr>
         <w:rPr>
-          <w:rFonts w:ascii="VIE-HandelGothic" w:hAnsi="VIE-HandelGothic"/>
-        </w:rPr>
-      </w:pPr>
-    </w:p>
-    <w:p>
-      <w:pPr>
-        <w:rPr>
           <w:rFonts w:ascii="VIE-HandelGothic" w:hAnsi="VIE-HandelGothic" w:cs="Arial"/>
           <w:sz w:val="24"/>
           <w:szCs w:val="24"/>
@@ -7754,7 +9975,7 @@
           <w:sz w:val="24"/>
           <w:szCs w:val="24"/>
         </w:rPr>
-        <w:t>Chọn phân loại ý tưởng và trạng thái của ý tưởng (mặc định mới nhập lên phải chọn trạng thái là ý tưởng mới)</w:t>
+        <w:t>Chọn phân loại ý tưởng và trạng thái của ý tưởng</w:t>
       </w:r>
     </w:p>
     <w:p>
@@ -7825,7 +10046,7 @@
                     </pic:cNvPicPr>
                   </pic:nvPicPr>
                   <pic:blipFill>
-                    <a:blip r:embed="rId35">
+                    <a:blip r:embed="rId47">
                       <a:extLst>
                         <a:ext uri="{28A0092B-C50C-407E-A947-70E740481C1C}">
                           <a14:useLocalDpi xmlns:a14="http://schemas.microsoft.com/office/drawing/2010/main" val="0"/>
@@ -7892,7 +10113,7 @@
                     <pic:cNvPicPr/>
                   </pic:nvPicPr>
                   <pic:blipFill>
-                    <a:blip r:embed="rId36"/>
+                    <a:blip r:embed="rId48"/>
                     <a:stretch>
                       <a:fillRect/>
                     </a:stretch>
@@ -7972,7 +10193,7 @@
                     </pic:cNvPicPr>
                   </pic:nvPicPr>
                   <pic:blipFill>
-                    <a:blip r:embed="rId37">
+                    <a:blip r:embed="rId49">
                       <a:extLst>
                         <a:ext uri="{28A0092B-C50C-407E-A947-70E740481C1C}">
                           <a14:useLocalDpi xmlns:a14="http://schemas.microsoft.com/office/drawing/2010/main" val="0"/>
@@ -8043,7 +10264,7 @@
                     <pic:cNvPicPr/>
                   </pic:nvPicPr>
                   <pic:blipFill>
-                    <a:blip r:embed="rId38"/>
+                    <a:blip r:embed="rId50"/>
                     <a:stretch>
                       <a:fillRect/>
                     </a:stretch>
@@ -8133,7 +10354,7 @@
                     <pic:cNvPicPr/>
                   </pic:nvPicPr>
                   <pic:blipFill>
-                    <a:blip r:embed="rId39"/>
+                    <a:blip r:embed="rId51"/>
                     <a:stretch>
                       <a:fillRect/>
                     </a:stretch>
@@ -8188,75 +10409,27 @@
         </w:numPr>
         <w:rPr>
           <w:rFonts w:ascii="VIE-HandelGothic" w:hAnsi="VIE-HandelGothic" w:cs="Arial"/>
-        </w:rPr>
-      </w:pPr>
-      <w:bookmarkStart w:id="33" w:name="_Toc33712153"/>
-      <w:bookmarkStart w:id="34" w:name="_Toc40947591"/>
-      <w:r>
-        <w:rPr>
-          <w:rFonts w:ascii="VIE-HandelGothic" w:hAnsi="VIE-HandelGothic" w:cs="Arial"/>
+          <w:color w:val="7030A0"/>
+          <w:sz w:val="26"/>
+          <w:szCs w:val="26"/>
+        </w:rPr>
+      </w:pPr>
+      <w:bookmarkStart w:id="55" w:name="_Toc33712153"/>
+      <w:bookmarkStart w:id="56" w:name="_Toc40947591"/>
+      <w:bookmarkStart w:id="57" w:name="_Toc41482252"/>
+      <w:r>
+        <w:rPr>
+          <w:rFonts w:ascii="VIE-HandelGothic" w:hAnsi="VIE-HandelGothic" w:cs="Arial"/>
+          <w:color w:val="7030A0"/>
+          <w:sz w:val="26"/>
+          <w:szCs w:val="26"/>
         </w:rPr>
         <w:lastRenderedPageBreak/>
-        <w:t xml:space="preserve">Chức năng </w:t>
-      </w:r>
-      <w:r>
-        <w:rPr>
-          <w:rFonts w:ascii="VIE-HandelGothic" w:hAnsi="VIE-HandelGothic" w:cs="Arial"/>
-        </w:rPr>
-        <w:t>sửa ý tưởng đã đăng</w:t>
-      </w:r>
-      <w:bookmarkEnd w:id="33"/>
-      <w:bookmarkEnd w:id="34"/>
-    </w:p>
-    <w:p>
-      <w:pPr>
-        <w:rPr>
-          <w:rFonts w:ascii="VIE-HandelGothic" w:hAnsi="VIE-HandelGothic"/>
-          <w:color w:val="FF0000"/>
-          <w:lang w:val="vi-VN"/>
-        </w:rPr>
-      </w:pPr>
-      <w:r>
-        <w:rPr>
-          <w:rFonts w:ascii="VIE-HandelGothic" w:hAnsi="VIE-HandelGothic"/>
-          <w:color w:val="FF0000"/>
-          <w:lang w:val="vi-VN"/>
-        </w:rPr>
-        <w:t xml:space="preserve">(Lưu ý: chỉ có người </w:t>
-      </w:r>
-      <w:r>
-        <w:rPr>
-          <w:rFonts w:ascii="VIE-HandelGothic" w:hAnsi="VIE-HandelGothic"/>
-          <w:color w:val="FF0000"/>
-          <w:lang w:val="vi-VN"/>
-        </w:rPr>
-        <w:t xml:space="preserve">đăng ý tưởng hoặc </w:t>
-      </w:r>
-      <w:r>
-        <w:rPr>
-          <w:rFonts w:ascii="VIE-HandelGothic" w:hAnsi="VIE-HandelGothic"/>
-          <w:color w:val="FF0000"/>
-          <w:lang w:val="vi-VN"/>
-        </w:rPr>
-        <w:t>người dùng có quyền</w:t>
-      </w:r>
-      <w:r>
-        <w:rPr>
-          <w:rFonts w:ascii="VIE-HandelGothic" w:hAnsi="VIE-HandelGothic"/>
-          <w:color w:val="FF0000"/>
-          <w:lang w:val="vi-VN"/>
-        </w:rPr>
-        <w:t xml:space="preserve"> mới có thể tác động sửa ý tưởng)</w:t>
-      </w:r>
-    </w:p>
-    <w:p>
-      <w:pPr>
-        <w:spacing w:after="0"/>
-        <w:rPr>
-          <w:rFonts w:ascii="Tahoma" w:hAnsi="Tahoma"/>
-          <w:lang w:val="vi-VN"/>
-        </w:rPr>
-      </w:pPr>
+        <w:t>Chức năng sửa ý tưởng đã đăng</w:t>
+      </w:r>
+      <w:bookmarkEnd w:id="55"/>
+      <w:bookmarkEnd w:id="56"/>
+      <w:bookmarkEnd w:id="57"/>
     </w:p>
     <w:p>
       <w:pPr>
@@ -8407,7 +10580,7 @@
                     <pic:cNvPicPr/>
                   </pic:nvPicPr>
                   <pic:blipFill>
-                    <a:blip r:embed="rId40"/>
+                    <a:blip r:embed="rId52"/>
                     <a:stretch>
                       <a:fillRect/>
                     </a:stretch>
@@ -8560,7 +10733,7 @@
                     <pic:cNvPicPr/>
                   </pic:nvPicPr>
                   <pic:blipFill>
-                    <a:blip r:embed="rId41"/>
+                    <a:blip r:embed="rId53"/>
                     <a:stretch>
                       <a:fillRect/>
                     </a:stretch>
@@ -8652,7 +10825,7 @@
                     <pic:cNvPicPr/>
                   </pic:nvPicPr>
                   <pic:blipFill>
-                    <a:blip r:embed="rId42"/>
+                    <a:blip r:embed="rId54"/>
                     <a:stretch>
                       <a:fillRect/>
                     </a:stretch>
@@ -8723,7 +10896,7 @@
                     <pic:cNvPicPr/>
                   </pic:nvPicPr>
                   <pic:blipFill>
-                    <a:blip r:embed="rId43"/>
+                    <a:blip r:embed="rId55"/>
                     <a:stretch>
                       <a:fillRect/>
                     </a:stretch>
@@ -8766,25 +10939,27 @@
         </w:numPr>
         <w:rPr>
           <w:rFonts w:ascii="VIE-HandelGothic" w:hAnsi="VIE-HandelGothic" w:cs="Arial"/>
-        </w:rPr>
-      </w:pPr>
-      <w:bookmarkStart w:id="35" w:name="_Toc33712154"/>
-      <w:bookmarkStart w:id="36" w:name="_Toc40947592"/>
-      <w:r>
-        <w:rPr>
-          <w:rFonts w:ascii="VIE-HandelGothic" w:hAnsi="VIE-HandelGothic" w:cs="Arial"/>
+          <w:color w:val="7030A0"/>
+          <w:sz w:val="26"/>
+          <w:szCs w:val="26"/>
+        </w:rPr>
+      </w:pPr>
+      <w:bookmarkStart w:id="58" w:name="_Toc33712154"/>
+      <w:bookmarkStart w:id="59" w:name="_Toc40947592"/>
+      <w:bookmarkStart w:id="60" w:name="_Toc41482253"/>
+      <w:r>
+        <w:rPr>
+          <w:rFonts w:ascii="VIE-HandelGothic" w:hAnsi="VIE-HandelGothic" w:cs="Arial"/>
+          <w:color w:val="7030A0"/>
+          <w:sz w:val="26"/>
+          <w:szCs w:val="26"/>
         </w:rPr>
         <w:lastRenderedPageBreak/>
-        <w:t xml:space="preserve">Chức năng </w:t>
-      </w:r>
-      <w:r>
-        <w:rPr>
-          <w:rFonts w:ascii="VIE-HandelGothic" w:hAnsi="VIE-HandelGothic" w:cs="Arial"/>
-        </w:rPr>
-        <w:t>chuyển trạng thái ý tưởng đã đăng</w:t>
-      </w:r>
-      <w:bookmarkEnd w:id="35"/>
-      <w:bookmarkEnd w:id="36"/>
+        <w:t>Chức năng chuyển trạng thái ý tưởng đã đăng</w:t>
+      </w:r>
+      <w:bookmarkEnd w:id="58"/>
+      <w:bookmarkEnd w:id="59"/>
+      <w:bookmarkEnd w:id="60"/>
     </w:p>
     <w:p>
       <w:pPr>
@@ -9032,7 +11207,7 @@
                     <pic:cNvPicPr/>
                   </pic:nvPicPr>
                   <pic:blipFill>
-                    <a:blip r:embed="rId44"/>
+                    <a:blip r:embed="rId56"/>
                     <a:stretch>
                       <a:fillRect/>
                     </a:stretch>
@@ -9169,7 +11344,7 @@
                     <pic:cNvPicPr/>
                   </pic:nvPicPr>
                   <pic:blipFill>
-                    <a:blip r:embed="rId45"/>
+                    <a:blip r:embed="rId57"/>
                     <a:stretch>
                       <a:fillRect/>
                     </a:stretch>
@@ -9302,7 +11477,7 @@
                     <pic:cNvPicPr/>
                   </pic:nvPicPr>
                   <pic:blipFill>
-                    <a:blip r:embed="rId46"/>
+                    <a:blip r:embed="rId58"/>
                     <a:stretch>
                       <a:fillRect/>
                     </a:stretch>
@@ -9542,7 +11717,7 @@
                     <pic:cNvPicPr/>
                   </pic:nvPicPr>
                   <pic:blipFill>
-                    <a:blip r:embed="rId47"/>
+                    <a:blip r:embed="rId59"/>
                     <a:stretch>
                       <a:fillRect/>
                     </a:stretch>
@@ -9772,7 +11947,7 @@
                     <pic:cNvPicPr/>
                   </pic:nvPicPr>
                   <pic:blipFill>
-                    <a:blip r:embed="rId48"/>
+                    <a:blip r:embed="rId60"/>
                     <a:stretch>
                       <a:fillRect/>
                     </a:stretch>
@@ -9858,7 +12033,7 @@
                     <pic:cNvPicPr/>
                   </pic:nvPicPr>
                   <pic:blipFill>
-                    <a:blip r:embed="rId49"/>
+                    <a:blip r:embed="rId61"/>
                     <a:stretch>
                       <a:fillRect/>
                     </a:stretch>
@@ -9908,8 +12083,9 @@
           <w:noProof/>
         </w:rPr>
       </w:pPr>
-      <w:bookmarkStart w:id="37" w:name="_Toc33712155"/>
-      <w:bookmarkStart w:id="38" w:name="_Toc40947593"/>
+      <w:bookmarkStart w:id="61" w:name="_Toc33712155"/>
+      <w:bookmarkStart w:id="62" w:name="_Toc40947593"/>
+      <w:bookmarkStart w:id="63" w:name="_Toc41482254"/>
       <w:r>
         <w:rPr>
           <w:rFonts w:ascii="VIE-HandelGothic" w:hAnsi="VIE-HandelGothic" w:cs="Arial"/>
@@ -9925,8 +12101,9 @@
         </w:rPr>
         <w:t xml:space="preserve"> ý tưởng</w:t>
       </w:r>
-      <w:bookmarkEnd w:id="37"/>
-      <w:bookmarkEnd w:id="38"/>
+      <w:bookmarkEnd w:id="61"/>
+      <w:bookmarkEnd w:id="62"/>
+      <w:bookmarkEnd w:id="63"/>
     </w:p>
     <w:p>
       <w:pPr>
@@ -9937,24 +12114,35 @@
         </w:numPr>
         <w:rPr>
           <w:rFonts w:ascii="VIE-HandelGothic" w:hAnsi="VIE-HandelGothic" w:cs="Arial"/>
-        </w:rPr>
-      </w:pPr>
-      <w:bookmarkStart w:id="39" w:name="_Toc33712156"/>
-      <w:bookmarkStart w:id="40" w:name="_Toc40947594"/>
-      <w:r>
-        <w:rPr>
-          <w:rFonts w:ascii="VIE-HandelGothic" w:hAnsi="VIE-HandelGothic" w:cs="Arial"/>
+          <w:color w:val="7030A0"/>
+          <w:sz w:val="26"/>
+          <w:szCs w:val="26"/>
+        </w:rPr>
+      </w:pPr>
+      <w:bookmarkStart w:id="64" w:name="_Toc33712156"/>
+      <w:bookmarkStart w:id="65" w:name="_Toc40947594"/>
+      <w:bookmarkStart w:id="66" w:name="_Toc41482255"/>
+      <w:r>
+        <w:rPr>
+          <w:rFonts w:ascii="VIE-HandelGothic" w:hAnsi="VIE-HandelGothic" w:cs="Arial"/>
+          <w:color w:val="7030A0"/>
+          <w:sz w:val="26"/>
+          <w:szCs w:val="26"/>
         </w:rPr>
         <w:t>Chức năng l</w:t>
       </w:r>
       <w:r>
         <w:rPr>
           <w:rFonts w:ascii="VIE-HandelGothic" w:hAnsi="VIE-HandelGothic" w:cs="Arial"/>
+          <w:color w:val="7030A0"/>
+          <w:sz w:val="26"/>
+          <w:szCs w:val="26"/>
         </w:rPr>
         <w:t>ike ý tưởng</w:t>
       </w:r>
-      <w:bookmarkEnd w:id="39"/>
-      <w:bookmarkEnd w:id="40"/>
+      <w:bookmarkEnd w:id="64"/>
+      <w:bookmarkEnd w:id="65"/>
+      <w:bookmarkEnd w:id="66"/>
     </w:p>
     <w:p>
       <w:pPr>
@@ -10058,7 +12246,7 @@
                     </pic:cNvPicPr>
                   </pic:nvPicPr>
                   <pic:blipFill>
-                    <a:blip r:embed="rId50">
+                    <a:blip r:embed="rId62">
                       <a:extLst>
                         <a:ext uri="{28A0092B-C50C-407E-A947-70E740481C1C}">
                           <a14:useLocalDpi xmlns:a14="http://schemas.microsoft.com/office/drawing/2010/main" val="0"/>
@@ -10132,7 +12320,7 @@
                     <pic:cNvPicPr/>
                   </pic:nvPicPr>
                   <pic:blipFill>
-                    <a:blip r:embed="rId51"/>
+                    <a:blip r:embed="rId63"/>
                     <a:stretch>
                       <a:fillRect/>
                     </a:stretch>
@@ -10225,7 +12413,7 @@
                     <pic:cNvPicPr/>
                   </pic:nvPicPr>
                   <pic:blipFill>
-                    <a:blip r:embed="rId52"/>
+                    <a:blip r:embed="rId64"/>
                     <a:stretch>
                       <a:fillRect/>
                     </a:stretch>
@@ -10255,24 +12443,35 @@
         </w:numPr>
         <w:rPr>
           <w:rFonts w:ascii="VIE-HandelGothic" w:hAnsi="VIE-HandelGothic" w:cs="Arial"/>
-        </w:rPr>
-      </w:pPr>
-      <w:bookmarkStart w:id="41" w:name="_Toc33712157"/>
-      <w:bookmarkStart w:id="42" w:name="_Toc40947595"/>
-      <w:r>
-        <w:rPr>
-          <w:rFonts w:ascii="VIE-HandelGothic" w:hAnsi="VIE-HandelGothic" w:cs="Arial"/>
+          <w:color w:val="7030A0"/>
+          <w:sz w:val="26"/>
+          <w:szCs w:val="26"/>
+        </w:rPr>
+      </w:pPr>
+      <w:bookmarkStart w:id="67" w:name="_Toc33712157"/>
+      <w:bookmarkStart w:id="68" w:name="_Toc40947595"/>
+      <w:bookmarkStart w:id="69" w:name="_Toc41482256"/>
+      <w:r>
+        <w:rPr>
+          <w:rFonts w:ascii="VIE-HandelGothic" w:hAnsi="VIE-HandelGothic" w:cs="Arial"/>
+          <w:color w:val="7030A0"/>
+          <w:sz w:val="26"/>
+          <w:szCs w:val="26"/>
         </w:rPr>
         <w:t>Chức năng c</w:t>
       </w:r>
       <w:r>
         <w:rPr>
           <w:rFonts w:ascii="VIE-HandelGothic" w:hAnsi="VIE-HandelGothic" w:cs="Arial"/>
+          <w:color w:val="7030A0"/>
+          <w:sz w:val="26"/>
+          <w:szCs w:val="26"/>
         </w:rPr>
         <w:t>omment ý tưởng</w:t>
       </w:r>
-      <w:bookmarkEnd w:id="41"/>
-      <w:bookmarkEnd w:id="42"/>
+      <w:bookmarkEnd w:id="67"/>
+      <w:bookmarkEnd w:id="68"/>
+      <w:bookmarkEnd w:id="69"/>
     </w:p>
     <w:p>
       <w:pPr>
@@ -10358,7 +12557,7 @@
                     </pic:cNvPicPr>
                   </pic:nvPicPr>
                   <pic:blipFill>
-                    <a:blip r:embed="rId53">
+                    <a:blip r:embed="rId65">
                       <a:extLst>
                         <a:ext uri="{28A0092B-C50C-407E-A947-70E740481C1C}">
                           <a14:useLocalDpi xmlns:a14="http://schemas.microsoft.com/office/drawing/2010/main" val="0"/>
@@ -10426,7 +12625,7 @@
                     <pic:cNvPicPr/>
                   </pic:nvPicPr>
                   <pic:blipFill>
-                    <a:blip r:embed="rId54"/>
+                    <a:blip r:embed="rId66"/>
                     <a:stretch>
                       <a:fillRect/>
                     </a:stretch>
@@ -10596,7 +12795,7 @@
                     </pic:cNvPicPr>
                   </pic:nvPicPr>
                   <pic:blipFill rotWithShape="1">
-                    <a:blip r:embed="rId55">
+                    <a:blip r:embed="rId67">
                       <a:extLst>
                         <a:ext uri="{28A0092B-C50C-407E-A947-70E740481C1C}">
                           <a14:useLocalDpi xmlns:a14="http://schemas.microsoft.com/office/drawing/2010/main" val="0"/>
@@ -10731,7 +12930,7 @@
                     </pic:cNvPicPr>
                   </pic:nvPicPr>
                   <pic:blipFill rotWithShape="1">
-                    <a:blip r:embed="rId56">
+                    <a:blip r:embed="rId68">
                       <a:extLst>
                         <a:ext uri="{28A0092B-C50C-407E-A947-70E740481C1C}">
                           <a14:useLocalDpi xmlns:a14="http://schemas.microsoft.com/office/drawing/2010/main" val="0"/>
@@ -10804,7 +13003,7 @@
                     <pic:cNvPicPr/>
                   </pic:nvPicPr>
                   <pic:blipFill>
-                    <a:blip r:embed="rId57"/>
+                    <a:blip r:embed="rId69"/>
                     <a:stretch>
                       <a:fillRect/>
                     </a:stretch>
@@ -10886,7 +13085,7 @@
                     <pic:cNvPicPr/>
                   </pic:nvPicPr>
                   <pic:blipFill>
-                    <a:blip r:embed="rId58"/>
+                    <a:blip r:embed="rId70"/>
                     <a:stretch>
                       <a:fillRect/>
                     </a:stretch>
@@ -10916,24 +13115,35 @@
         </w:numPr>
         <w:rPr>
           <w:rFonts w:ascii="VIE-HandelGothic" w:hAnsi="VIE-HandelGothic" w:cs="Arial"/>
-        </w:rPr>
-      </w:pPr>
-      <w:bookmarkStart w:id="43" w:name="_Toc33712158"/>
-      <w:bookmarkStart w:id="44" w:name="_Toc40947596"/>
-      <w:r>
-        <w:rPr>
-          <w:rFonts w:ascii="VIE-HandelGothic" w:hAnsi="VIE-HandelGothic" w:cs="Arial"/>
+          <w:color w:val="7030A0"/>
+          <w:sz w:val="26"/>
+          <w:szCs w:val="26"/>
+        </w:rPr>
+      </w:pPr>
+      <w:bookmarkStart w:id="70" w:name="_Toc33712158"/>
+      <w:bookmarkStart w:id="71" w:name="_Toc40947596"/>
+      <w:bookmarkStart w:id="72" w:name="_Toc41482257"/>
+      <w:r>
+        <w:rPr>
+          <w:rFonts w:ascii="VIE-HandelGothic" w:hAnsi="VIE-HandelGothic" w:cs="Arial"/>
+          <w:color w:val="7030A0"/>
+          <w:sz w:val="26"/>
+          <w:szCs w:val="26"/>
         </w:rPr>
         <w:t>Chấm điểm</w:t>
       </w:r>
       <w:r>
         <w:rPr>
           <w:rFonts w:ascii="VIE-HandelGothic" w:hAnsi="VIE-HandelGothic" w:cs="Arial"/>
+          <w:color w:val="7030A0"/>
+          <w:sz w:val="26"/>
+          <w:szCs w:val="26"/>
         </w:rPr>
         <w:t xml:space="preserve"> ý tưởng</w:t>
       </w:r>
-      <w:bookmarkEnd w:id="43"/>
-      <w:bookmarkEnd w:id="44"/>
+      <w:bookmarkEnd w:id="70"/>
+      <w:bookmarkEnd w:id="71"/>
+      <w:bookmarkEnd w:id="72"/>
     </w:p>
     <w:p>
       <w:pPr>
@@ -11076,7 +13286,7 @@
                     <pic:cNvPicPr/>
                   </pic:nvPicPr>
                   <pic:blipFill>
-                    <a:blip r:embed="rId59"/>
+                    <a:blip r:embed="rId71"/>
                     <a:stretch>
                       <a:fillRect/>
                     </a:stretch>
@@ -11231,7 +13441,7 @@
                     <pic:cNvPicPr/>
                   </pic:nvPicPr>
                   <pic:blipFill>
-                    <a:blip r:embed="rId60"/>
+                    <a:blip r:embed="rId72"/>
                     <a:stretch>
                       <a:fillRect/>
                     </a:stretch>
@@ -11478,7 +13688,7 @@
                     <pic:cNvPicPr/>
                   </pic:nvPicPr>
                   <pic:blipFill>
-                    <a:blip r:embed="rId61"/>
+                    <a:blip r:embed="rId73"/>
                     <a:stretch>
                       <a:fillRect/>
                     </a:stretch>
@@ -11554,7 +13764,7 @@
                     <pic:cNvPicPr/>
                   </pic:nvPicPr>
                   <pic:blipFill>
-                    <a:blip r:embed="rId62"/>
+                    <a:blip r:embed="rId74"/>
                     <a:stretch>
                       <a:fillRect/>
                     </a:stretch>
@@ -11599,13 +13809,20 @@
         </w:numPr>
         <w:rPr>
           <w:rFonts w:ascii="VIE-HandelGothic" w:hAnsi="VIE-HandelGothic" w:cs="Arial"/>
-        </w:rPr>
-      </w:pPr>
-      <w:bookmarkStart w:id="45" w:name="_Toc33712159"/>
-      <w:bookmarkStart w:id="46" w:name="_Toc40947597"/>
-      <w:r>
-        <w:rPr>
-          <w:rFonts w:ascii="VIE-HandelGothic" w:hAnsi="VIE-HandelGothic" w:cs="Arial"/>
+          <w:color w:val="7030A0"/>
+          <w:sz w:val="26"/>
+          <w:szCs w:val="26"/>
+        </w:rPr>
+      </w:pPr>
+      <w:bookmarkStart w:id="73" w:name="_Toc33712159"/>
+      <w:bookmarkStart w:id="74" w:name="_Toc40947597"/>
+      <w:bookmarkStart w:id="75" w:name="_Toc41482258"/>
+      <w:r>
+        <w:rPr>
+          <w:rFonts w:ascii="VIE-HandelGothic" w:hAnsi="VIE-HandelGothic" w:cs="Arial"/>
+          <w:color w:val="7030A0"/>
+          <w:sz w:val="26"/>
+          <w:szCs w:val="26"/>
         </w:rPr>
         <w:lastRenderedPageBreak/>
         <w:t>Chấm điểm</w:t>
@@ -11613,11 +13830,15 @@
       <w:r>
         <w:rPr>
           <w:rFonts w:ascii="VIE-HandelGothic" w:hAnsi="VIE-HandelGothic" w:cs="Arial"/>
+          <w:color w:val="7030A0"/>
+          <w:sz w:val="26"/>
+          <w:szCs w:val="26"/>
         </w:rPr>
         <w:t xml:space="preserve"> lại ý tưởng</w:t>
       </w:r>
-      <w:bookmarkEnd w:id="45"/>
-      <w:bookmarkEnd w:id="46"/>
+      <w:bookmarkEnd w:id="73"/>
+      <w:bookmarkEnd w:id="74"/>
+      <w:bookmarkEnd w:id="75"/>
     </w:p>
     <w:p>
       <w:pPr>
@@ -11768,7 +13989,7 @@
                     <pic:cNvPicPr/>
                   </pic:nvPicPr>
                   <pic:blipFill>
-                    <a:blip r:embed="rId63"/>
+                    <a:blip r:embed="rId75"/>
                     <a:stretch>
                       <a:fillRect/>
                     </a:stretch>
@@ -11922,7 +14143,7 @@
                     <pic:cNvPicPr/>
                   </pic:nvPicPr>
                   <pic:blipFill>
-                    <a:blip r:embed="rId64"/>
+                    <a:blip r:embed="rId76"/>
                     <a:stretch>
                       <a:fillRect/>
                     </a:stretch>
@@ -12182,7 +14403,7 @@
                     <pic:cNvPicPr/>
                   </pic:nvPicPr>
                   <pic:blipFill>
-                    <a:blip r:embed="rId65"/>
+                    <a:blip r:embed="rId77"/>
                     <a:stretch>
                       <a:fillRect/>
                     </a:stretch>
@@ -12268,7 +14489,7 @@
                     <pic:cNvPicPr/>
                   </pic:nvPicPr>
                   <pic:blipFill>
-                    <a:blip r:embed="rId66"/>
+                    <a:blip r:embed="rId78"/>
                     <a:stretch>
                       <a:fillRect/>
                     </a:stretch>
@@ -12298,7 +14519,7 @@
       </w:pPr>
     </w:p>
     <w:sectPr>
-      <w:headerReference w:type="first" r:id="rId67"/>
+      <w:headerReference w:type="first" r:id="rId79"/>
       <w:pgSz w:w="12240" w:h="15840"/>
       <w:pgMar w:top="1260" w:right="900" w:bottom="540" w:left="1170" w:header="708" w:footer="708" w:gutter="0"/>
       <w:pgNumType w:start="1"/>
@@ -12643,15 +14864,7 @@
         <w:sz w:val="20"/>
         <w:szCs w:val="20"/>
       </w:rPr>
-      <w:t xml:space="preserve">Tài liệu hướng dẫn sử dụng </w:t>
-    </w:r>
-    <w:r>
-      <w:rPr>
-        <w:rFonts w:ascii="VIE-HandelGothic" w:hAnsi="VIE-HandelGothic" w:cs="Arial"/>
-        <w:sz w:val="20"/>
-        <w:szCs w:val="20"/>
-      </w:rPr>
-      <w:t>hệ thống quản lý ý tưởng – v1.</w:t>
+      <w:t>Tài liệu hướng dẫn sử dụng hệ thống quản lý ý tưởng – v1.</w:t>
     </w:r>
     <w:r>
       <w:rPr>
@@ -16196,7 +18409,7 @@
 </file>
 
 <file path=customXml/itemProps4.xml><?xml version="1.0" encoding="utf-8"?>
-<ds:datastoreItem xmlns:ds="http://schemas.openxmlformats.org/officeDocument/2006/customXml" ds:itemID="{D73D75B6-7E18-46AC-8986-75C40E87E02B}">
+<ds:datastoreItem xmlns:ds="http://schemas.openxmlformats.org/officeDocument/2006/customXml" ds:itemID="{1ED2212E-02E1-4FBA-9800-C7C7A1367413}">
   <ds:schemaRefs>
     <ds:schemaRef ds:uri="http://schemas.openxmlformats.org/officeDocument/2006/bibliography"/>
   </ds:schemaRefs>

</xml_diff>